<commit_message>
Dodavanje jos funkcionalnosti za redis
</commit_message>
<xml_diff>
--- a/Beleske-Redis.docx
+++ b/Beleske-Redis.docx
@@ -312,59 +312,6 @@
     </w:p>
     <w:p>
       <w:pPr>
-        <w:numPr>
-          <w:ilvl w:val="0"/>
-          <w:numId w:val="1"/>
-        </w:numPr>
-        <w:rPr>
-          <w:strike/>
-        </w:rPr>
-      </w:pPr>
-      <w:proofErr w:type="spellStart"/>
-      <w:r>
-        <w:rPr>
-          <w:strike/>
-        </w:rPr>
-        <w:t>Informacije</w:t>
-      </w:r>
-      <w:proofErr w:type="spellEnd"/>
-      <w:r>
-        <w:rPr>
-          <w:strike/>
-        </w:rPr>
-        <w:t xml:space="preserve"> o </w:t>
-      </w:r>
-      <w:proofErr w:type="spellStart"/>
-      <w:r>
-        <w:rPr>
-          <w:strike/>
-        </w:rPr>
-        <w:t>vremenskim</w:t>
-      </w:r>
-      <w:proofErr w:type="spellEnd"/>
-      <w:r>
-        <w:rPr>
-          <w:strike/>
-        </w:rPr>
-        <w:t xml:space="preserve"> </w:t>
-      </w:r>
-      <w:proofErr w:type="spellStart"/>
-      <w:r>
-        <w:rPr>
-          <w:strike/>
-        </w:rPr>
-        <w:t>uslovima</w:t>
-      </w:r>
-      <w:proofErr w:type="spellEnd"/>
-      <w:r>
-        <w:rPr>
-          <w:strike/>
-        </w:rPr>
-        <w:t>.</w:t>
-      </w:r>
-    </w:p>
-    <w:p>
-      <w:pPr>
         <w:rPr>
           <w:b/>
           <w:bCs/>
@@ -891,143 +838,6 @@
     </w:p>
     <w:p>
       <w:pPr>
-        <w:numPr>
-          <w:ilvl w:val="1"/>
-          <w:numId w:val="2"/>
-        </w:numPr>
-        <w:rPr>
-          <w:strike/>
-        </w:rPr>
-      </w:pPr>
-      <w:proofErr w:type="spellStart"/>
-      <w:r>
-        <w:rPr>
-          <w:strike/>
-        </w:rPr>
-        <w:t>Keširani</w:t>
-      </w:r>
-      <w:proofErr w:type="spellEnd"/>
-      <w:r>
-        <w:rPr>
-          <w:strike/>
-        </w:rPr>
-        <w:t xml:space="preserve"> </w:t>
-      </w:r>
-      <w:proofErr w:type="spellStart"/>
-      <w:r>
-        <w:rPr>
-          <w:strike/>
-        </w:rPr>
-        <w:t>podaci</w:t>
-      </w:r>
-      <w:proofErr w:type="spellEnd"/>
-      <w:r>
-        <w:rPr>
-          <w:strike/>
-        </w:rPr>
-        <w:t xml:space="preserve"> o </w:t>
-      </w:r>
-      <w:proofErr w:type="spellStart"/>
-      <w:r>
-        <w:rPr>
-          <w:strike/>
-        </w:rPr>
-        <w:t>vremenskim</w:t>
-      </w:r>
-      <w:proofErr w:type="spellEnd"/>
-      <w:r>
-        <w:rPr>
-          <w:strike/>
-        </w:rPr>
-        <w:t xml:space="preserve"> </w:t>
-      </w:r>
-      <w:proofErr w:type="spellStart"/>
-      <w:r>
-        <w:rPr>
-          <w:strike/>
-        </w:rPr>
-        <w:t>uslovima</w:t>
-      </w:r>
-      <w:proofErr w:type="spellEnd"/>
-      <w:r>
-        <w:rPr>
-          <w:strike/>
-        </w:rPr>
-        <w:t xml:space="preserve"> </w:t>
-      </w:r>
-      <w:proofErr w:type="spellStart"/>
-      <w:r>
-        <w:rPr>
-          <w:strike/>
-        </w:rPr>
-        <w:t>sa</w:t>
-      </w:r>
-      <w:proofErr w:type="spellEnd"/>
-      <w:r>
-        <w:rPr>
-          <w:strike/>
-        </w:rPr>
-        <w:t xml:space="preserve"> </w:t>
-      </w:r>
-      <w:proofErr w:type="spellStart"/>
-      <w:r>
-        <w:rPr>
-          <w:strike/>
-        </w:rPr>
-        <w:t>automatskim</w:t>
-      </w:r>
-      <w:proofErr w:type="spellEnd"/>
-      <w:r>
-        <w:rPr>
-          <w:strike/>
-        </w:rPr>
-        <w:t xml:space="preserve"> </w:t>
-      </w:r>
-      <w:proofErr w:type="spellStart"/>
-      <w:r>
-        <w:rPr>
-          <w:strike/>
-        </w:rPr>
-        <w:t>brisanjem</w:t>
-      </w:r>
-      <w:proofErr w:type="spellEnd"/>
-      <w:r>
-        <w:rPr>
-          <w:strike/>
-        </w:rPr>
-        <w:t xml:space="preserve"> </w:t>
-      </w:r>
-      <w:proofErr w:type="spellStart"/>
-      <w:r>
-        <w:rPr>
-          <w:strike/>
-        </w:rPr>
-        <w:t>svakih</w:t>
-      </w:r>
-      <w:proofErr w:type="spellEnd"/>
-      <w:r>
-        <w:rPr>
-          <w:strike/>
-        </w:rPr>
-        <w:t xml:space="preserve"> 30 </w:t>
-      </w:r>
-      <w:proofErr w:type="spellStart"/>
-      <w:r>
-        <w:rPr>
-          <w:strike/>
-        </w:rPr>
-        <w:t>minuta</w:t>
-      </w:r>
-      <w:proofErr w:type="spellEnd"/>
-      <w:r>
-        <w:rPr>
-          <w:strike/>
-        </w:rPr>
-        <w:t>.</w:t>
-      </w:r>
-    </w:p>
-    <w:p>
-      <w:pPr>
         <w:rPr>
           <w:b/>
           <w:bCs/>
@@ -1221,202 +1031,17 @@
       </w:r>
     </w:p>
     <w:p>
-      <w:pPr>
-        <w:rPr>
-          <w:b/>
-          <w:bCs/>
-        </w:rPr>
-      </w:pPr>
-      <w:proofErr w:type="spellStart"/>
-      <w:r>
-        <w:rPr>
-          <w:b/>
-          <w:bCs/>
-        </w:rPr>
+      <w:r>
+        <w:pict w14:anchorId="472C0508">
+          <v:rect id="_x0000_i1044" style="width:0;height:1.5pt" o:hralign="center" o:hrstd="t" o:hr="t" fillcolor="#a0a0a0" stroked="f"/>
+        </w:pict>
+      </w:r>
+    </w:p>
+    <w:p/>
+    <w:p>
+      <w:proofErr w:type="spellStart"/>
+      <w:r>
         <w:lastRenderedPageBreak/>
-        <w:t>Minimalni</w:t>
-      </w:r>
-      <w:proofErr w:type="spellEnd"/>
-      <w:r>
-        <w:rPr>
-          <w:b/>
-          <w:bCs/>
-        </w:rPr>
-        <w:t xml:space="preserve"> </w:t>
-      </w:r>
-      <w:proofErr w:type="spellStart"/>
-      <w:r>
-        <w:rPr>
-          <w:b/>
-          <w:bCs/>
-        </w:rPr>
-        <w:t>tehnički</w:t>
-      </w:r>
-      <w:proofErr w:type="spellEnd"/>
-      <w:r>
-        <w:rPr>
-          <w:b/>
-          <w:bCs/>
-        </w:rPr>
-        <w:t xml:space="preserve"> </w:t>
-      </w:r>
-      <w:proofErr w:type="spellStart"/>
-      <w:r>
-        <w:rPr>
-          <w:b/>
-          <w:bCs/>
-        </w:rPr>
-        <w:t>zahtevi</w:t>
-      </w:r>
-      <w:proofErr w:type="spellEnd"/>
-      <w:r>
-        <w:rPr>
-          <w:b/>
-          <w:bCs/>
-        </w:rPr>
-        <w:t>:</w:t>
-      </w:r>
-    </w:p>
-    <w:p>
-      <w:pPr>
-        <w:numPr>
-          <w:ilvl w:val="0"/>
-          <w:numId w:val="4"/>
-        </w:numPr>
-      </w:pPr>
-      <w:r>
-        <w:t xml:space="preserve">Backend: Node.js </w:t>
-      </w:r>
-      <w:proofErr w:type="spellStart"/>
-      <w:r>
-        <w:t>ili</w:t>
-      </w:r>
-      <w:proofErr w:type="spellEnd"/>
-      <w:r>
-        <w:t xml:space="preserve"> Python (Redis </w:t>
-      </w:r>
-      <w:proofErr w:type="spellStart"/>
-      <w:r>
-        <w:t>klijent</w:t>
-      </w:r>
-      <w:proofErr w:type="spellEnd"/>
-      <w:r>
-        <w:t xml:space="preserve"> </w:t>
-      </w:r>
-      <w:proofErr w:type="spellStart"/>
-      <w:r>
-        <w:t>poput</w:t>
-      </w:r>
-      <w:proofErr w:type="spellEnd"/>
-      <w:r>
-        <w:t xml:space="preserve"> </w:t>
-      </w:r>
-      <w:proofErr w:type="spellStart"/>
-      <w:r>
-        <w:t>redis-py</w:t>
-      </w:r>
-      <w:proofErr w:type="spellEnd"/>
-      <w:r>
-        <w:t xml:space="preserve"> </w:t>
-      </w:r>
-      <w:proofErr w:type="spellStart"/>
-      <w:r>
-        <w:t>ili</w:t>
-      </w:r>
-      <w:proofErr w:type="spellEnd"/>
-      <w:r>
-        <w:t xml:space="preserve"> </w:t>
-      </w:r>
-      <w:proofErr w:type="spellStart"/>
-      <w:r>
-        <w:t>ioredis</w:t>
-      </w:r>
-      <w:proofErr w:type="spellEnd"/>
-      <w:r>
-        <w:t>).</w:t>
-      </w:r>
-    </w:p>
-    <w:p>
-      <w:pPr>
-        <w:numPr>
-          <w:ilvl w:val="0"/>
-          <w:numId w:val="4"/>
-        </w:numPr>
-      </w:pPr>
-      <w:r>
-        <w:t xml:space="preserve">Frontend: React za </w:t>
-      </w:r>
-      <w:proofErr w:type="spellStart"/>
-      <w:r>
-        <w:t>prikaz</w:t>
-      </w:r>
-      <w:proofErr w:type="spellEnd"/>
-      <w:r>
-        <w:t xml:space="preserve"> </w:t>
-      </w:r>
-      <w:proofErr w:type="spellStart"/>
-      <w:r>
-        <w:t>podataka</w:t>
-      </w:r>
-      <w:proofErr w:type="spellEnd"/>
-      <w:r>
-        <w:t xml:space="preserve"> u </w:t>
-      </w:r>
-      <w:proofErr w:type="spellStart"/>
-      <w:r>
-        <w:t>realnom</w:t>
-      </w:r>
-      <w:proofErr w:type="spellEnd"/>
-      <w:r>
-        <w:t xml:space="preserve"> </w:t>
-      </w:r>
-      <w:proofErr w:type="spellStart"/>
-      <w:r>
-        <w:t>vremenu</w:t>
-      </w:r>
-      <w:proofErr w:type="spellEnd"/>
-      <w:r>
-        <w:t>.</w:t>
-      </w:r>
-    </w:p>
-    <w:p>
-      <w:pPr>
-        <w:numPr>
-          <w:ilvl w:val="0"/>
-          <w:numId w:val="4"/>
-        </w:numPr>
-      </w:pPr>
-      <w:r>
-        <w:t xml:space="preserve">Redis server </w:t>
-      </w:r>
-      <w:proofErr w:type="spellStart"/>
-      <w:r>
-        <w:t>sa</w:t>
-      </w:r>
-      <w:proofErr w:type="spellEnd"/>
-      <w:r>
-        <w:t xml:space="preserve"> </w:t>
-      </w:r>
-      <w:proofErr w:type="spellStart"/>
-      <w:r>
-        <w:t>konfiguracijom</w:t>
-      </w:r>
-      <w:proofErr w:type="spellEnd"/>
-      <w:r>
-        <w:t xml:space="preserve"> za Pub/Sub.</w:t>
-      </w:r>
-    </w:p>
-    <w:p>
-      <w:r>
-        <w:pict w14:anchorId="472C0508">
-          <v:rect id="_x0000_i1026" style="width:0;height:1.5pt" o:hralign="center" o:hrstd="t" o:hr="t" fillcolor="#a0a0a0" stroked="f"/>
-        </w:pict>
-      </w:r>
-    </w:p>
-    <w:p/>
-    <w:p>
-      <w:proofErr w:type="spellStart"/>
-      <w:r>
         <w:t>Naravno</w:t>
       </w:r>
       <w:proofErr w:type="spellEnd"/>
@@ -2428,7 +2053,6 @@
       </w:pPr>
       <w:proofErr w:type="spellStart"/>
       <w:r>
-        <w:lastRenderedPageBreak/>
         <w:t>Korisnik</w:t>
       </w:r>
       <w:proofErr w:type="spellEnd"/>
@@ -2632,6 +2256,7 @@
         <w:rPr>
           <w:rFonts w:ascii="Segoe UI Emoji" w:hAnsi="Segoe UI Emoji" w:cs="Segoe UI Emoji"/>
         </w:rPr>
+        <w:lastRenderedPageBreak/>
         <w:t>🔔</w:t>
       </w:r>
       <w:r>
@@ -3483,7 +3108,6 @@
         </w:numPr>
       </w:pPr>
       <w:r>
-        <w:lastRenderedPageBreak/>
         <w:t xml:space="preserve">Na </w:t>
       </w:r>
       <w:proofErr w:type="spellStart"/>
@@ -3799,6 +3423,7 @@
     </w:p>
     <w:p>
       <w:r>
+        <w:lastRenderedPageBreak/>
         <w:pict w14:anchorId="0400C706">
           <v:rect id="_x0000_i1031" style="width:0;height:1.5pt" o:hralign="center" o:hrstd="t" o:hr="t" fillcolor="#a0a0a0" stroked="f"/>
         </w:pict>
@@ -4194,146 +3819,146 @@
     </w:p>
     <w:p>
       <w:r>
+        <w:t xml:space="preserve">          &lt;</w:t>
+      </w:r>
+      <w:proofErr w:type="spellStart"/>
+      <w:r>
+        <w:t>th</w:t>
+      </w:r>
+      <w:proofErr w:type="spellEnd"/>
+      <w:r>
+        <w:t xml:space="preserve">&gt;Parking </w:t>
+      </w:r>
+      <w:proofErr w:type="spellStart"/>
+      <w:r>
+        <w:t>mesta</w:t>
+      </w:r>
+      <w:proofErr w:type="spellEnd"/>
+      <w:r>
+        <w:t>&lt;/</w:t>
+      </w:r>
+      <w:proofErr w:type="spellStart"/>
+      <w:r>
+        <w:t>th</w:t>
+      </w:r>
+      <w:proofErr w:type="spellEnd"/>
+      <w:r>
+        <w:t>&gt;</w:t>
+      </w:r>
+    </w:p>
+    <w:p>
+      <w:r>
+        <w:t xml:space="preserve">          &lt;</w:t>
+      </w:r>
+      <w:proofErr w:type="spellStart"/>
+      <w:r>
+        <w:t>th</w:t>
+      </w:r>
+      <w:proofErr w:type="spellEnd"/>
+      <w:r>
+        <w:t>&gt;</w:t>
+      </w:r>
+      <w:proofErr w:type="spellStart"/>
+      <w:r>
+        <w:t>Otvorene</w:t>
+      </w:r>
+      <w:proofErr w:type="spellEnd"/>
+      <w:r>
+        <w:t xml:space="preserve"> </w:t>
+      </w:r>
+      <w:proofErr w:type="spellStart"/>
+      <w:r>
+        <w:t>staze</w:t>
+      </w:r>
+      <w:proofErr w:type="spellEnd"/>
+      <w:r>
+        <w:t>&lt;/</w:t>
+      </w:r>
+      <w:proofErr w:type="spellStart"/>
+      <w:r>
+        <w:t>th</w:t>
+      </w:r>
+      <w:proofErr w:type="spellEnd"/>
+      <w:r>
+        <w:t>&gt;</w:t>
+      </w:r>
+    </w:p>
+    <w:p>
+      <w:r>
+        <w:t xml:space="preserve">          &lt;</w:t>
+      </w:r>
+      <w:proofErr w:type="spellStart"/>
+      <w:r>
+        <w:t>th</w:t>
+      </w:r>
+      <w:proofErr w:type="spellEnd"/>
+      <w:r>
+        <w:t>&gt;</w:t>
+      </w:r>
+      <w:proofErr w:type="spellStart"/>
+      <w:r>
+        <w:t>Popularnost</w:t>
+      </w:r>
+      <w:proofErr w:type="spellEnd"/>
+      <w:r>
+        <w:t>&lt;/</w:t>
+      </w:r>
+      <w:proofErr w:type="spellStart"/>
+      <w:r>
+        <w:t>th</w:t>
+      </w:r>
+      <w:proofErr w:type="spellEnd"/>
+      <w:r>
+        <w:t>&gt;</w:t>
+      </w:r>
+    </w:p>
+    <w:p>
+      <w:r>
+        <w:t xml:space="preserve">        &lt;/tr&gt;</w:t>
+      </w:r>
+    </w:p>
+    <w:p>
+      <w:r>
+        <w:t xml:space="preserve">      &lt;/</w:t>
+      </w:r>
+      <w:proofErr w:type="spellStart"/>
+      <w:r>
+        <w:t>thead</w:t>
+      </w:r>
+      <w:proofErr w:type="spellEnd"/>
+      <w:r>
+        <w:t>&gt;</w:t>
+      </w:r>
+    </w:p>
+    <w:p>
+      <w:r>
+        <w:t xml:space="preserve">      &lt;</w:t>
+      </w:r>
+      <w:proofErr w:type="spellStart"/>
+      <w:r>
+        <w:t>tbody</w:t>
+      </w:r>
+      <w:proofErr w:type="spellEnd"/>
+      <w:r>
+        <w:t>&gt;</w:t>
+      </w:r>
+    </w:p>
+    <w:p>
+      <w:r>
+        <w:t xml:space="preserve">        {</w:t>
+      </w:r>
+      <w:proofErr w:type="spellStart"/>
+      <w:r>
+        <w:t>data.map</w:t>
+      </w:r>
+      <w:proofErr w:type="spellEnd"/>
+      <w:r>
+        <w:t>((ski) =&gt; (</w:t>
+      </w:r>
+    </w:p>
+    <w:p>
+      <w:r>
         <w:lastRenderedPageBreak/>
-        <w:t xml:space="preserve">          &lt;</w:t>
-      </w:r>
-      <w:proofErr w:type="spellStart"/>
-      <w:r>
-        <w:t>th</w:t>
-      </w:r>
-      <w:proofErr w:type="spellEnd"/>
-      <w:r>
-        <w:t xml:space="preserve">&gt;Parking </w:t>
-      </w:r>
-      <w:proofErr w:type="spellStart"/>
-      <w:r>
-        <w:t>mesta</w:t>
-      </w:r>
-      <w:proofErr w:type="spellEnd"/>
-      <w:r>
-        <w:t>&lt;/</w:t>
-      </w:r>
-      <w:proofErr w:type="spellStart"/>
-      <w:r>
-        <w:t>th</w:t>
-      </w:r>
-      <w:proofErr w:type="spellEnd"/>
-      <w:r>
-        <w:t>&gt;</w:t>
-      </w:r>
-    </w:p>
-    <w:p>
-      <w:r>
-        <w:t xml:space="preserve">          &lt;</w:t>
-      </w:r>
-      <w:proofErr w:type="spellStart"/>
-      <w:r>
-        <w:t>th</w:t>
-      </w:r>
-      <w:proofErr w:type="spellEnd"/>
-      <w:r>
-        <w:t>&gt;</w:t>
-      </w:r>
-      <w:proofErr w:type="spellStart"/>
-      <w:r>
-        <w:t>Otvorene</w:t>
-      </w:r>
-      <w:proofErr w:type="spellEnd"/>
-      <w:r>
-        <w:t xml:space="preserve"> </w:t>
-      </w:r>
-      <w:proofErr w:type="spellStart"/>
-      <w:r>
-        <w:t>staze</w:t>
-      </w:r>
-      <w:proofErr w:type="spellEnd"/>
-      <w:r>
-        <w:t>&lt;/</w:t>
-      </w:r>
-      <w:proofErr w:type="spellStart"/>
-      <w:r>
-        <w:t>th</w:t>
-      </w:r>
-      <w:proofErr w:type="spellEnd"/>
-      <w:r>
-        <w:t>&gt;</w:t>
-      </w:r>
-    </w:p>
-    <w:p>
-      <w:r>
-        <w:t xml:space="preserve">          &lt;</w:t>
-      </w:r>
-      <w:proofErr w:type="spellStart"/>
-      <w:r>
-        <w:t>th</w:t>
-      </w:r>
-      <w:proofErr w:type="spellEnd"/>
-      <w:r>
-        <w:t>&gt;</w:t>
-      </w:r>
-      <w:proofErr w:type="spellStart"/>
-      <w:r>
-        <w:t>Popularnost</w:t>
-      </w:r>
-      <w:proofErr w:type="spellEnd"/>
-      <w:r>
-        <w:t>&lt;/</w:t>
-      </w:r>
-      <w:proofErr w:type="spellStart"/>
-      <w:r>
-        <w:t>th</w:t>
-      </w:r>
-      <w:proofErr w:type="spellEnd"/>
-      <w:r>
-        <w:t>&gt;</w:t>
-      </w:r>
-    </w:p>
-    <w:p>
-      <w:r>
-        <w:t xml:space="preserve">        &lt;/tr&gt;</w:t>
-      </w:r>
-    </w:p>
-    <w:p>
-      <w:r>
-        <w:t xml:space="preserve">      &lt;/</w:t>
-      </w:r>
-      <w:proofErr w:type="spellStart"/>
-      <w:r>
-        <w:t>thead</w:t>
-      </w:r>
-      <w:proofErr w:type="spellEnd"/>
-      <w:r>
-        <w:t>&gt;</w:t>
-      </w:r>
-    </w:p>
-    <w:p>
-      <w:r>
-        <w:t xml:space="preserve">      &lt;</w:t>
-      </w:r>
-      <w:proofErr w:type="spellStart"/>
-      <w:r>
-        <w:t>tbody</w:t>
-      </w:r>
-      <w:proofErr w:type="spellEnd"/>
-      <w:r>
-        <w:t>&gt;</w:t>
-      </w:r>
-    </w:p>
-    <w:p>
-      <w:r>
-        <w:t xml:space="preserve">        {</w:t>
-      </w:r>
-      <w:proofErr w:type="spellStart"/>
-      <w:r>
-        <w:t>data.map</w:t>
-      </w:r>
-      <w:proofErr w:type="spellEnd"/>
-      <w:r>
-        <w:t>((ski) =&gt; (</w:t>
-      </w:r>
-    </w:p>
-    <w:p>
-      <w:r>
         <w:t xml:space="preserve">          &lt;tr key={ski.id}&gt;</w:t>
       </w:r>
     </w:p>
@@ -4620,7 +4245,6 @@
     <w:p/>
     <w:p>
       <w:r>
-        <w:lastRenderedPageBreak/>
         <w:t xml:space="preserve">    return () =&gt; </w:t>
       </w:r>
       <w:proofErr w:type="spellStart"/>
@@ -4710,6 +4334,7 @@
           <w:b/>
           <w:bCs/>
         </w:rPr>
+        <w:lastRenderedPageBreak/>
         <w:t>Početna</w:t>
       </w:r>
       <w:proofErr w:type="spellEnd"/>
@@ -5889,7 +5514,6 @@
       </w:pPr>
       <w:proofErr w:type="spellStart"/>
       <w:r>
-        <w:lastRenderedPageBreak/>
         <w:t>Trenutni</w:t>
       </w:r>
       <w:proofErr w:type="spellEnd"/>
@@ -5950,15 +5574,7 @@
       </w:r>
       <w:proofErr w:type="spellEnd"/>
       <w:r>
-        <w:t xml:space="preserve"> </w:t>
-      </w:r>
-      <w:proofErr w:type="spellStart"/>
-      <w:r>
-        <w:t>i</w:t>
-      </w:r>
-      <w:proofErr w:type="spellEnd"/>
-      <w:r>
-        <w:t xml:space="preserve"> </w:t>
+        <w:t xml:space="preserve"> i </w:t>
       </w:r>
       <w:proofErr w:type="spellStart"/>
       <w:r>
@@ -5978,7 +5594,15 @@
       </w:r>
       <w:proofErr w:type="spellStart"/>
       <w:r>
-        <w:t>popularnost</w:t>
+        <w:t>broj</w:t>
+      </w:r>
+      <w:proofErr w:type="spellEnd"/>
+      <w:r>
+        <w:t xml:space="preserve"> </w:t>
+      </w:r>
+      <w:proofErr w:type="spellStart"/>
+      <w:r>
+        <w:t>skijasa</w:t>
       </w:r>
       <w:proofErr w:type="spellEnd"/>
       <w:r>
@@ -6223,6 +5847,7 @@
         </w:tabs>
       </w:pPr>
       <w:r>
+        <w:lastRenderedPageBreak/>
         <w:t>{</w:t>
       </w:r>
     </w:p>
@@ -6868,7 +6493,6 @@
         </w:numPr>
       </w:pPr>
       <w:r>
-        <w:lastRenderedPageBreak/>
         <w:t xml:space="preserve">Redis </w:t>
       </w:r>
       <w:proofErr w:type="spellStart"/>
@@ -7254,6 +6878,7 @@
       </w:pPr>
       <w:proofErr w:type="spellStart"/>
       <w:r>
+        <w:lastRenderedPageBreak/>
         <w:t>Osnovni</w:t>
       </w:r>
       <w:proofErr w:type="spellEnd"/>
@@ -7992,725 +7617,6 @@
     </w:p>
     <w:p>
       <w:r>
-        <w:pict w14:anchorId="177AB57F">
-          <v:rect id="_x0000_i1037" style="width:0;height:1.5pt" o:hralign="center" o:hrstd="t" o:hr="t" fillcolor="#a0a0a0" stroked="f"/>
-        </w:pict>
-      </w:r>
-    </w:p>
-    <w:p>
-      <w:pPr>
-        <w:rPr>
-          <w:b/>
-          <w:bCs/>
-        </w:rPr>
-      </w:pPr>
-      <w:r>
-        <w:rPr>
-          <w:b/>
-          <w:bCs/>
-        </w:rPr>
-        <w:t xml:space="preserve">5. Primer API </w:t>
-      </w:r>
-      <w:proofErr w:type="spellStart"/>
-      <w:r>
-        <w:rPr>
-          <w:b/>
-          <w:bCs/>
-        </w:rPr>
-        <w:t>kontrolera</w:t>
-      </w:r>
-      <w:proofErr w:type="spellEnd"/>
-      <w:r>
-        <w:rPr>
-          <w:b/>
-          <w:bCs/>
-        </w:rPr>
-        <w:t xml:space="preserve"> za </w:t>
-      </w:r>
-      <w:proofErr w:type="spellStart"/>
-      <w:r>
-        <w:rPr>
-          <w:b/>
-          <w:bCs/>
-        </w:rPr>
-        <w:t>nezavisne</w:t>
-      </w:r>
-      <w:proofErr w:type="spellEnd"/>
-      <w:r>
-        <w:rPr>
-          <w:b/>
-          <w:bCs/>
-        </w:rPr>
-        <w:t xml:space="preserve"> </w:t>
-      </w:r>
-      <w:proofErr w:type="spellStart"/>
-      <w:r>
-        <w:rPr>
-          <w:b/>
-          <w:bCs/>
-        </w:rPr>
-        <w:t>baze</w:t>
-      </w:r>
-      <w:proofErr w:type="spellEnd"/>
-    </w:p>
-    <w:p>
-      <w:pPr>
-        <w:rPr>
-          <w:b/>
-          <w:bCs/>
-        </w:rPr>
-      </w:pPr>
-      <w:proofErr w:type="spellStart"/>
-      <w:r>
-        <w:rPr>
-          <w:b/>
-          <w:bCs/>
-        </w:rPr>
-        <w:t>Dodavanje</w:t>
-      </w:r>
-      <w:proofErr w:type="spellEnd"/>
-      <w:r>
-        <w:rPr>
-          <w:b/>
-          <w:bCs/>
-        </w:rPr>
-        <w:t xml:space="preserve"> </w:t>
-      </w:r>
-      <w:proofErr w:type="spellStart"/>
-      <w:r>
-        <w:rPr>
-          <w:b/>
-          <w:bCs/>
-        </w:rPr>
-        <w:t>skijališta</w:t>
-      </w:r>
-      <w:proofErr w:type="spellEnd"/>
-    </w:p>
-    <w:p>
-      <w:r>
-        <w:t>[</w:t>
-      </w:r>
-      <w:proofErr w:type="spellStart"/>
-      <w:r>
-        <w:t>HttpPost</w:t>
-      </w:r>
-      <w:proofErr w:type="spellEnd"/>
-      <w:r>
-        <w:t>]</w:t>
-      </w:r>
-    </w:p>
-    <w:p>
-      <w:r>
-        <w:lastRenderedPageBreak/>
-        <w:t>public async Task&lt;</w:t>
-      </w:r>
-      <w:proofErr w:type="spellStart"/>
-      <w:r>
-        <w:t>IActionResult</w:t>
-      </w:r>
-      <w:proofErr w:type="spellEnd"/>
-      <w:r>
-        <w:t xml:space="preserve">&gt; </w:t>
-      </w:r>
-      <w:proofErr w:type="spellStart"/>
-      <w:r>
-        <w:t>DodajSkijaliste</w:t>
-      </w:r>
-      <w:proofErr w:type="spellEnd"/>
-      <w:r>
-        <w:t>([</w:t>
-      </w:r>
-      <w:proofErr w:type="spellStart"/>
-      <w:r>
-        <w:t>FromBody</w:t>
-      </w:r>
-      <w:proofErr w:type="spellEnd"/>
-      <w:r>
-        <w:t xml:space="preserve">] </w:t>
-      </w:r>
-      <w:proofErr w:type="spellStart"/>
-      <w:r>
-        <w:t>SkijalisteDTO</w:t>
-      </w:r>
-      <w:proofErr w:type="spellEnd"/>
-      <w:r>
-        <w:t xml:space="preserve"> </w:t>
-      </w:r>
-      <w:proofErr w:type="spellStart"/>
-      <w:r>
-        <w:t>skijaliste</w:t>
-      </w:r>
-      <w:proofErr w:type="spellEnd"/>
-      <w:r>
-        <w:t>)</w:t>
-      </w:r>
-    </w:p>
-    <w:p>
-      <w:r>
-        <w:t>{</w:t>
-      </w:r>
-    </w:p>
-    <w:p>
-      <w:r>
-        <w:t xml:space="preserve">    // </w:t>
-      </w:r>
-      <w:proofErr w:type="spellStart"/>
-      <w:r>
-        <w:t>Dodavanje</w:t>
-      </w:r>
-      <w:proofErr w:type="spellEnd"/>
-      <w:r>
-        <w:t xml:space="preserve"> u Neo4j</w:t>
-      </w:r>
-    </w:p>
-    <w:p>
-      <w:r>
-        <w:t xml:space="preserve">    await _neo4jService.DodajSkijaliste(new </w:t>
-      </w:r>
-      <w:proofErr w:type="spellStart"/>
-      <w:r>
-        <w:t>Skijaliste</w:t>
-      </w:r>
-      <w:proofErr w:type="spellEnd"/>
-    </w:p>
-    <w:p>
-      <w:r>
-        <w:t xml:space="preserve">    {</w:t>
-      </w:r>
-    </w:p>
-    <w:p>
-      <w:r>
-        <w:t xml:space="preserve">        </w:t>
-      </w:r>
-      <w:proofErr w:type="spellStart"/>
-      <w:r>
-        <w:t>Naziv</w:t>
-      </w:r>
-      <w:proofErr w:type="spellEnd"/>
-      <w:r>
-        <w:t xml:space="preserve"> = </w:t>
-      </w:r>
-      <w:proofErr w:type="spellStart"/>
-      <w:proofErr w:type="gramStart"/>
-      <w:r>
-        <w:t>skijaliste.Naziv</w:t>
-      </w:r>
-      <w:proofErr w:type="spellEnd"/>
-      <w:proofErr w:type="gramEnd"/>
-      <w:r>
-        <w:t>,</w:t>
-      </w:r>
-    </w:p>
-    <w:p>
-      <w:r>
-        <w:t xml:space="preserve">        </w:t>
-      </w:r>
-      <w:proofErr w:type="spellStart"/>
-      <w:r>
-        <w:t>Lokacija</w:t>
-      </w:r>
-      <w:proofErr w:type="spellEnd"/>
-      <w:r>
-        <w:t xml:space="preserve"> = </w:t>
-      </w:r>
-      <w:proofErr w:type="spellStart"/>
-      <w:proofErr w:type="gramStart"/>
-      <w:r>
-        <w:t>skijaliste.Lokacija</w:t>
-      </w:r>
-      <w:proofErr w:type="spellEnd"/>
-      <w:proofErr w:type="gramEnd"/>
-      <w:r>
-        <w:t>,</w:t>
-      </w:r>
-    </w:p>
-    <w:p>
-      <w:r>
-        <w:t xml:space="preserve">        </w:t>
-      </w:r>
-      <w:proofErr w:type="spellStart"/>
-      <w:r>
-        <w:t>UkupnoStaza</w:t>
-      </w:r>
-      <w:proofErr w:type="spellEnd"/>
-      <w:r>
-        <w:t xml:space="preserve"> = </w:t>
-      </w:r>
-      <w:proofErr w:type="spellStart"/>
-      <w:proofErr w:type="gramStart"/>
-      <w:r>
-        <w:t>skijaliste.UkupnoStaza</w:t>
-      </w:r>
-      <w:proofErr w:type="spellEnd"/>
-      <w:proofErr w:type="gramEnd"/>
-    </w:p>
-    <w:p>
-      <w:r>
-        <w:t xml:space="preserve">    });</w:t>
-      </w:r>
-    </w:p>
-    <w:p/>
-    <w:p>
-      <w:r>
-        <w:t xml:space="preserve">    // </w:t>
-      </w:r>
-      <w:proofErr w:type="spellStart"/>
-      <w:r>
-        <w:t>Inicijalizacija</w:t>
-      </w:r>
-      <w:proofErr w:type="spellEnd"/>
-      <w:r>
-        <w:t xml:space="preserve"> Redis </w:t>
-      </w:r>
-      <w:proofErr w:type="spellStart"/>
-      <w:r>
-        <w:t>podataka</w:t>
-      </w:r>
-      <w:proofErr w:type="spellEnd"/>
-    </w:p>
-    <w:p>
-      <w:r>
-        <w:t xml:space="preserve">    await _</w:t>
-      </w:r>
-      <w:proofErr w:type="spellStart"/>
-      <w:r>
-        <w:t>redisService.InicijalizujKapacitet</w:t>
-      </w:r>
-      <w:proofErr w:type="spellEnd"/>
-      <w:r>
-        <w:t>(</w:t>
-      </w:r>
-      <w:proofErr w:type="spellStart"/>
-      <w:proofErr w:type="gramStart"/>
-      <w:r>
-        <w:t>skijaliste.Naziv</w:t>
-      </w:r>
-      <w:proofErr w:type="spellEnd"/>
-      <w:proofErr w:type="gramEnd"/>
-      <w:r>
-        <w:t xml:space="preserve">, </w:t>
-      </w:r>
-      <w:proofErr w:type="spellStart"/>
-      <w:r>
-        <w:t>skijaliste.ParkingMesta</w:t>
-      </w:r>
-      <w:proofErr w:type="spellEnd"/>
-      <w:r>
-        <w:t xml:space="preserve">, 0, </w:t>
-      </w:r>
-      <w:proofErr w:type="spellStart"/>
-      <w:r>
-        <w:t>skijaliste.UkupnoStaza</w:t>
-      </w:r>
-      <w:proofErr w:type="spellEnd"/>
-      <w:r>
-        <w:t>);</w:t>
-      </w:r>
-    </w:p>
-    <w:p/>
-    <w:p>
-      <w:r>
-        <w:t xml:space="preserve">    return </w:t>
-      </w:r>
-      <w:proofErr w:type="gramStart"/>
-      <w:r>
-        <w:t>Ok(</w:t>
-      </w:r>
-      <w:proofErr w:type="gramEnd"/>
-      <w:r>
-        <w:t>"</w:t>
-      </w:r>
-      <w:proofErr w:type="spellStart"/>
-      <w:r>
-        <w:t>Skijalište</w:t>
-      </w:r>
-      <w:proofErr w:type="spellEnd"/>
-      <w:r>
-        <w:t xml:space="preserve"> </w:t>
-      </w:r>
-      <w:proofErr w:type="spellStart"/>
-      <w:r>
-        <w:t>dodato</w:t>
-      </w:r>
-      <w:proofErr w:type="spellEnd"/>
-      <w:r>
-        <w:t>.");</w:t>
-      </w:r>
-    </w:p>
-    <w:p>
-      <w:r>
-        <w:t>}</w:t>
-      </w:r>
-    </w:p>
-    <w:p>
-      <w:pPr>
-        <w:rPr>
-          <w:b/>
-          <w:bCs/>
-        </w:rPr>
-      </w:pPr>
-      <w:proofErr w:type="spellStart"/>
-      <w:r>
-        <w:rPr>
-          <w:b/>
-          <w:bCs/>
-        </w:rPr>
-        <w:t>Dohvatanje</w:t>
-      </w:r>
-      <w:proofErr w:type="spellEnd"/>
-      <w:r>
-        <w:rPr>
-          <w:b/>
-          <w:bCs/>
-        </w:rPr>
-        <w:t xml:space="preserve"> </w:t>
-      </w:r>
-      <w:proofErr w:type="spellStart"/>
-      <w:r>
-        <w:rPr>
-          <w:b/>
-          <w:bCs/>
-        </w:rPr>
-        <w:t>kombinovanih</w:t>
-      </w:r>
-      <w:proofErr w:type="spellEnd"/>
-      <w:r>
-        <w:rPr>
-          <w:b/>
-          <w:bCs/>
-        </w:rPr>
-        <w:t xml:space="preserve"> </w:t>
-      </w:r>
-      <w:proofErr w:type="spellStart"/>
-      <w:r>
-        <w:rPr>
-          <w:b/>
-          <w:bCs/>
-        </w:rPr>
-        <w:t>podataka</w:t>
-      </w:r>
-      <w:proofErr w:type="spellEnd"/>
-    </w:p>
-    <w:p>
-      <w:r>
-        <w:t>[</w:t>
-      </w:r>
-      <w:proofErr w:type="spellStart"/>
-      <w:r>
-        <w:t>HttpGet</w:t>
-      </w:r>
-      <w:proofErr w:type="spellEnd"/>
-      <w:r>
-        <w:t>("{</w:t>
-      </w:r>
-      <w:proofErr w:type="spellStart"/>
-      <w:r>
-        <w:t>naziv</w:t>
-      </w:r>
-      <w:proofErr w:type="spellEnd"/>
-      <w:r>
-        <w:t>}")]</w:t>
-      </w:r>
-    </w:p>
-    <w:p>
-      <w:r>
-        <w:t>public async Task&lt;</w:t>
-      </w:r>
-      <w:proofErr w:type="spellStart"/>
-      <w:r>
-        <w:t>IActionResult</w:t>
-      </w:r>
-      <w:proofErr w:type="spellEnd"/>
-      <w:r>
-        <w:t xml:space="preserve">&gt; </w:t>
-      </w:r>
-      <w:proofErr w:type="spellStart"/>
-      <w:proofErr w:type="gramStart"/>
-      <w:r>
-        <w:t>GetSkijaliste</w:t>
-      </w:r>
-      <w:proofErr w:type="spellEnd"/>
-      <w:r>
-        <w:t>(</w:t>
-      </w:r>
-      <w:proofErr w:type="gramEnd"/>
-      <w:r>
-        <w:t xml:space="preserve">string </w:t>
-      </w:r>
-      <w:proofErr w:type="spellStart"/>
-      <w:r>
-        <w:t>naziv</w:t>
-      </w:r>
-      <w:proofErr w:type="spellEnd"/>
-      <w:r>
-        <w:t>)</w:t>
-      </w:r>
-    </w:p>
-    <w:p>
-      <w:r>
-        <w:t>{</w:t>
-      </w:r>
-    </w:p>
-    <w:p>
-      <w:r>
-        <w:t xml:space="preserve">    // </w:t>
-      </w:r>
-      <w:proofErr w:type="spellStart"/>
-      <w:r>
-        <w:t>Dohvatanje</w:t>
-      </w:r>
-      <w:proofErr w:type="spellEnd"/>
-      <w:r>
-        <w:t xml:space="preserve"> </w:t>
-      </w:r>
-      <w:proofErr w:type="spellStart"/>
-      <w:r>
-        <w:t>iz</w:t>
-      </w:r>
-      <w:proofErr w:type="spellEnd"/>
-      <w:r>
-        <w:t xml:space="preserve"> Neo4j</w:t>
-      </w:r>
-    </w:p>
-    <w:p>
-      <w:r>
-        <w:t xml:space="preserve">    var </w:t>
-      </w:r>
-      <w:proofErr w:type="spellStart"/>
-      <w:r>
-        <w:t>skijaliste</w:t>
-      </w:r>
-      <w:proofErr w:type="spellEnd"/>
-      <w:r>
-        <w:t xml:space="preserve"> = await _neo4jService.GetSkijaliste(</w:t>
-      </w:r>
-      <w:proofErr w:type="spellStart"/>
-      <w:r>
-        <w:t>naziv</w:t>
-      </w:r>
-      <w:proofErr w:type="spellEnd"/>
-      <w:r>
-        <w:t>);</w:t>
-      </w:r>
-    </w:p>
-    <w:p>
-      <w:r>
-        <w:t xml:space="preserve">    if (</w:t>
-      </w:r>
-      <w:proofErr w:type="spellStart"/>
-      <w:r>
-        <w:t>skijaliste</w:t>
-      </w:r>
-      <w:proofErr w:type="spellEnd"/>
-      <w:r>
-        <w:t xml:space="preserve"> == null)</w:t>
-      </w:r>
-    </w:p>
-    <w:p>
-      <w:r>
-        <w:t xml:space="preserve">        return </w:t>
-      </w:r>
-      <w:proofErr w:type="spellStart"/>
-      <w:proofErr w:type="gramStart"/>
-      <w:r>
-        <w:t>NotFound</w:t>
-      </w:r>
-      <w:proofErr w:type="spellEnd"/>
-      <w:r>
-        <w:t>(</w:t>
-      </w:r>
-      <w:proofErr w:type="gramEnd"/>
-      <w:r>
-        <w:t>);</w:t>
-      </w:r>
-    </w:p>
-    <w:p/>
-    <w:p>
-      <w:r>
-        <w:t xml:space="preserve">    // </w:t>
-      </w:r>
-      <w:proofErr w:type="spellStart"/>
-      <w:r>
-        <w:t>Dohvatanje</w:t>
-      </w:r>
-      <w:proofErr w:type="spellEnd"/>
-      <w:r>
-        <w:t xml:space="preserve"> </w:t>
-      </w:r>
-      <w:proofErr w:type="spellStart"/>
-      <w:r>
-        <w:t>iz</w:t>
-      </w:r>
-      <w:proofErr w:type="spellEnd"/>
-      <w:r>
-        <w:t xml:space="preserve"> Redis-a</w:t>
-      </w:r>
-    </w:p>
-    <w:p>
-      <w:r>
-        <w:t xml:space="preserve">    var </w:t>
-      </w:r>
-      <w:proofErr w:type="spellStart"/>
-      <w:r>
-        <w:t>kapacitet</w:t>
-      </w:r>
-      <w:proofErr w:type="spellEnd"/>
-      <w:r>
-        <w:t xml:space="preserve"> = await _</w:t>
-      </w:r>
-      <w:proofErr w:type="spellStart"/>
-      <w:r>
-        <w:t>redisService.GetKapacitet</w:t>
-      </w:r>
-      <w:proofErr w:type="spellEnd"/>
-      <w:r>
-        <w:t>(</w:t>
-      </w:r>
-      <w:proofErr w:type="spellStart"/>
-      <w:r>
-        <w:t>naziv</w:t>
-      </w:r>
-      <w:proofErr w:type="spellEnd"/>
-      <w:r>
-        <w:t>);</w:t>
-      </w:r>
-    </w:p>
-    <w:p/>
-    <w:p>
-      <w:r>
-        <w:t xml:space="preserve">    // </w:t>
-      </w:r>
-      <w:proofErr w:type="spellStart"/>
-      <w:r>
-        <w:t>Kombinovanje</w:t>
-      </w:r>
-      <w:proofErr w:type="spellEnd"/>
-      <w:r>
-        <w:t xml:space="preserve"> </w:t>
-      </w:r>
-      <w:proofErr w:type="spellStart"/>
-      <w:r>
-        <w:t>podataka</w:t>
-      </w:r>
-      <w:proofErr w:type="spellEnd"/>
-    </w:p>
-    <w:p>
-      <w:r>
-        <w:lastRenderedPageBreak/>
-        <w:t xml:space="preserve">    var </w:t>
-      </w:r>
-      <w:proofErr w:type="spellStart"/>
-      <w:r>
-        <w:t>rezultat</w:t>
-      </w:r>
-      <w:proofErr w:type="spellEnd"/>
-      <w:r>
-        <w:t xml:space="preserve"> = new</w:t>
-      </w:r>
-    </w:p>
-    <w:p>
-      <w:r>
-        <w:t xml:space="preserve">    {</w:t>
-      </w:r>
-    </w:p>
-    <w:p>
-      <w:r>
-        <w:t xml:space="preserve">        </w:t>
-      </w:r>
-      <w:proofErr w:type="spellStart"/>
-      <w:proofErr w:type="gramStart"/>
-      <w:r>
-        <w:t>skijaliste.Naziv</w:t>
-      </w:r>
-      <w:proofErr w:type="spellEnd"/>
-      <w:proofErr w:type="gramEnd"/>
-      <w:r>
-        <w:t>,</w:t>
-      </w:r>
-    </w:p>
-    <w:p>
-      <w:r>
-        <w:t xml:space="preserve">        </w:t>
-      </w:r>
-      <w:proofErr w:type="spellStart"/>
-      <w:proofErr w:type="gramStart"/>
-      <w:r>
-        <w:t>skijaliste.Lokacija</w:t>
-      </w:r>
-      <w:proofErr w:type="spellEnd"/>
-      <w:proofErr w:type="gramEnd"/>
-      <w:r>
-        <w:t>,</w:t>
-      </w:r>
-    </w:p>
-    <w:p>
-      <w:r>
-        <w:t xml:space="preserve">        </w:t>
-      </w:r>
-      <w:proofErr w:type="spellStart"/>
-      <w:proofErr w:type="gramStart"/>
-      <w:r>
-        <w:t>kapacitet.ParkingSlobodnaMesta</w:t>
-      </w:r>
-      <w:proofErr w:type="spellEnd"/>
-      <w:proofErr w:type="gramEnd"/>
-      <w:r>
-        <w:t>,</w:t>
-      </w:r>
-    </w:p>
-    <w:p>
-      <w:r>
-        <w:t xml:space="preserve">        </w:t>
-      </w:r>
-      <w:proofErr w:type="spellStart"/>
-      <w:proofErr w:type="gramStart"/>
-      <w:r>
-        <w:t>kapacitet.StazaOtvorena</w:t>
-      </w:r>
-      <w:proofErr w:type="spellEnd"/>
-      <w:proofErr w:type="gramEnd"/>
-      <w:r>
-        <w:t>,</w:t>
-      </w:r>
-    </w:p>
-    <w:p>
-      <w:r>
-        <w:t xml:space="preserve">        </w:t>
-      </w:r>
-      <w:proofErr w:type="spellStart"/>
-      <w:proofErr w:type="gramStart"/>
-      <w:r>
-        <w:t>kapacitet.StazaZatvorena</w:t>
-      </w:r>
-      <w:proofErr w:type="spellEnd"/>
-      <w:proofErr w:type="gramEnd"/>
-    </w:p>
-    <w:p>
-      <w:r>
-        <w:t xml:space="preserve">    };</w:t>
-      </w:r>
-    </w:p>
-    <w:p/>
-    <w:p>
-      <w:r>
-        <w:t xml:space="preserve">    return Ok(</w:t>
-      </w:r>
-      <w:proofErr w:type="spellStart"/>
-      <w:r>
-        <w:t>rezultat</w:t>
-      </w:r>
-      <w:proofErr w:type="spellEnd"/>
-      <w:r>
-        <w:t>);</w:t>
-      </w:r>
-    </w:p>
-    <w:p>
-      <w:r>
-        <w:t>}</w:t>
-      </w:r>
-    </w:p>
-    <w:p>
-      <w:r>
         <w:pict w14:anchorId="59919A6F">
           <v:rect id="_x0000_i1038" style="width:0;height:1.5pt" o:hralign="center" o:hrstd="t" o:hr="t" fillcolor="#a0a0a0" stroked="f"/>
         </w:pict>
@@ -9259,6 +8165,680 @@
           <w:rFonts w:ascii="Segoe UI Emoji" w:hAnsi="Segoe UI Emoji" w:cs="Segoe UI Emoji"/>
         </w:rPr>
         <w:t>😊</w:t>
+      </w:r>
+    </w:p>
+    <w:p/>
+    <w:p>
+      <w:proofErr w:type="gramStart"/>
+      <w:r>
+        <w:lastRenderedPageBreak/>
+        <w:t xml:space="preserve">  </w:t>
+      </w:r>
+      <w:r>
+        <w:rPr>
+          <w:b/>
+          <w:bCs/>
+        </w:rPr>
+        <w:t>Redis</w:t>
+      </w:r>
+      <w:proofErr w:type="gramEnd"/>
+      <w:r>
+        <w:rPr>
+          <w:b/>
+          <w:bCs/>
+        </w:rPr>
+        <w:t xml:space="preserve"> Pub/Sub za real-time </w:t>
+      </w:r>
+      <w:proofErr w:type="spellStart"/>
+      <w:r>
+        <w:rPr>
+          <w:b/>
+          <w:bCs/>
+        </w:rPr>
+        <w:t>notifikacije</w:t>
+      </w:r>
+      <w:proofErr w:type="spellEnd"/>
+      <w:r>
+        <w:t>:</w:t>
+      </w:r>
+    </w:p>
+    <w:p>
+      <w:pPr>
+        <w:numPr>
+          <w:ilvl w:val="0"/>
+          <w:numId w:val="30"/>
+        </w:numPr>
+      </w:pPr>
+      <w:r>
+        <w:t xml:space="preserve">Redis </w:t>
+      </w:r>
+      <w:proofErr w:type="spellStart"/>
+      <w:r>
+        <w:t>podržava</w:t>
+      </w:r>
+      <w:proofErr w:type="spellEnd"/>
+      <w:r>
+        <w:t xml:space="preserve"> </w:t>
+      </w:r>
+      <w:proofErr w:type="spellStart"/>
+      <w:r>
+        <w:t>mehanizam</w:t>
+      </w:r>
+      <w:proofErr w:type="spellEnd"/>
+      <w:r>
+        <w:t xml:space="preserve"> </w:t>
+      </w:r>
+      <w:r>
+        <w:rPr>
+          <w:b/>
+          <w:bCs/>
+        </w:rPr>
+        <w:t>Pub/Sub</w:t>
+      </w:r>
+      <w:r>
+        <w:t xml:space="preserve"> (publish/subscribe) za </w:t>
+      </w:r>
+      <w:proofErr w:type="spellStart"/>
+      <w:r>
+        <w:t>obaveštenja</w:t>
+      </w:r>
+      <w:proofErr w:type="spellEnd"/>
+      <w:r>
+        <w:t xml:space="preserve"> u </w:t>
+      </w:r>
+      <w:proofErr w:type="spellStart"/>
+      <w:r>
+        <w:t>realnom</w:t>
+      </w:r>
+      <w:proofErr w:type="spellEnd"/>
+      <w:r>
+        <w:t xml:space="preserve"> </w:t>
+      </w:r>
+      <w:proofErr w:type="spellStart"/>
+      <w:r>
+        <w:t>vremenu</w:t>
+      </w:r>
+      <w:proofErr w:type="spellEnd"/>
+      <w:r>
+        <w:t xml:space="preserve">. </w:t>
+      </w:r>
+      <w:proofErr w:type="spellStart"/>
+      <w:r>
+        <w:t>Potrebno</w:t>
+      </w:r>
+      <w:proofErr w:type="spellEnd"/>
+      <w:r>
+        <w:t xml:space="preserve"> je </w:t>
+      </w:r>
+      <w:proofErr w:type="spellStart"/>
+      <w:r>
+        <w:t>omogućiti</w:t>
+      </w:r>
+      <w:proofErr w:type="spellEnd"/>
+      <w:r>
+        <w:t>:</w:t>
+      </w:r>
+    </w:p>
+    <w:p>
+      <w:pPr>
+        <w:numPr>
+          <w:ilvl w:val="1"/>
+          <w:numId w:val="30"/>
+        </w:numPr>
+      </w:pPr>
+      <w:r>
+        <w:t xml:space="preserve">Da se </w:t>
+      </w:r>
+      <w:proofErr w:type="spellStart"/>
+      <w:r>
+        <w:t>određene</w:t>
+      </w:r>
+      <w:proofErr w:type="spellEnd"/>
+      <w:r>
+        <w:t xml:space="preserve"> </w:t>
+      </w:r>
+      <w:proofErr w:type="spellStart"/>
+      <w:r>
+        <w:t>promene</w:t>
+      </w:r>
+      <w:proofErr w:type="spellEnd"/>
+      <w:r>
+        <w:t xml:space="preserve"> (</w:t>
+      </w:r>
+      <w:proofErr w:type="spellStart"/>
+      <w:r>
+        <w:t>npr</w:t>
+      </w:r>
+      <w:proofErr w:type="spellEnd"/>
+      <w:r>
+        <w:t xml:space="preserve">. </w:t>
+      </w:r>
+      <w:proofErr w:type="spellStart"/>
+      <w:r>
+        <w:t>zatvaranje</w:t>
+      </w:r>
+      <w:proofErr w:type="spellEnd"/>
+      <w:r>
+        <w:t xml:space="preserve"> </w:t>
+      </w:r>
+      <w:proofErr w:type="spellStart"/>
+      <w:r>
+        <w:t>staza</w:t>
+      </w:r>
+      <w:proofErr w:type="spellEnd"/>
+      <w:r>
+        <w:t xml:space="preserve"> </w:t>
+      </w:r>
+      <w:proofErr w:type="spellStart"/>
+      <w:r>
+        <w:t>ili</w:t>
+      </w:r>
+      <w:proofErr w:type="spellEnd"/>
+      <w:r>
+        <w:t xml:space="preserve"> </w:t>
+      </w:r>
+      <w:proofErr w:type="spellStart"/>
+      <w:r>
+        <w:t>popunjen</w:t>
+      </w:r>
+      <w:proofErr w:type="spellEnd"/>
+      <w:r>
+        <w:t xml:space="preserve"> parking) </w:t>
+      </w:r>
+      <w:proofErr w:type="spellStart"/>
+      <w:r>
+        <w:t>šalju</w:t>
+      </w:r>
+      <w:proofErr w:type="spellEnd"/>
+      <w:r>
+        <w:t xml:space="preserve"> </w:t>
+      </w:r>
+      <w:proofErr w:type="spellStart"/>
+      <w:r>
+        <w:t>kao</w:t>
+      </w:r>
+      <w:proofErr w:type="spellEnd"/>
+      <w:r>
+        <w:t xml:space="preserve"> </w:t>
+      </w:r>
+      <w:proofErr w:type="spellStart"/>
+      <w:r>
+        <w:t>poruke</w:t>
+      </w:r>
+      <w:proofErr w:type="spellEnd"/>
+      <w:r>
+        <w:t xml:space="preserve"> Redis </w:t>
+      </w:r>
+      <w:proofErr w:type="spellStart"/>
+      <w:r>
+        <w:t>kanalu</w:t>
+      </w:r>
+      <w:proofErr w:type="spellEnd"/>
+      <w:r>
+        <w:t>.</w:t>
+      </w:r>
+    </w:p>
+    <w:p>
+      <w:pPr>
+        <w:numPr>
+          <w:ilvl w:val="1"/>
+          <w:numId w:val="30"/>
+        </w:numPr>
+      </w:pPr>
+      <w:proofErr w:type="spellStart"/>
+      <w:r>
+        <w:t>Klijenti</w:t>
+      </w:r>
+      <w:proofErr w:type="spellEnd"/>
+      <w:r>
+        <w:t xml:space="preserve"> </w:t>
+      </w:r>
+      <w:proofErr w:type="spellStart"/>
+      <w:r>
+        <w:t>mogu</w:t>
+      </w:r>
+      <w:proofErr w:type="spellEnd"/>
+      <w:r>
+        <w:t xml:space="preserve"> </w:t>
+      </w:r>
+      <w:proofErr w:type="spellStart"/>
+      <w:r>
+        <w:t>slušati</w:t>
+      </w:r>
+      <w:proofErr w:type="spellEnd"/>
+      <w:r>
+        <w:t xml:space="preserve"> </w:t>
+      </w:r>
+      <w:proofErr w:type="spellStart"/>
+      <w:r>
+        <w:t>te</w:t>
+      </w:r>
+      <w:proofErr w:type="spellEnd"/>
+      <w:r>
+        <w:t xml:space="preserve"> </w:t>
+      </w:r>
+      <w:proofErr w:type="spellStart"/>
+      <w:r>
+        <w:t>poruke</w:t>
+      </w:r>
+      <w:proofErr w:type="spellEnd"/>
+      <w:r>
+        <w:t xml:space="preserve"> </w:t>
+      </w:r>
+      <w:proofErr w:type="spellStart"/>
+      <w:r>
+        <w:t>kako</w:t>
+      </w:r>
+      <w:proofErr w:type="spellEnd"/>
+      <w:r>
+        <w:t xml:space="preserve"> bi </w:t>
+      </w:r>
+      <w:proofErr w:type="spellStart"/>
+      <w:r>
+        <w:t>prikazali</w:t>
+      </w:r>
+      <w:proofErr w:type="spellEnd"/>
+      <w:r>
+        <w:t xml:space="preserve"> </w:t>
+      </w:r>
+      <w:proofErr w:type="spellStart"/>
+      <w:r>
+        <w:t>obaveštenja</w:t>
+      </w:r>
+      <w:proofErr w:type="spellEnd"/>
+      <w:r>
+        <w:t xml:space="preserve"> </w:t>
+      </w:r>
+      <w:proofErr w:type="spellStart"/>
+      <w:r>
+        <w:t>korisnicima</w:t>
+      </w:r>
+      <w:proofErr w:type="spellEnd"/>
+      <w:r>
+        <w:t>.</w:t>
+      </w:r>
+    </w:p>
+    <w:p>
+      <w:proofErr w:type="gramStart"/>
+      <w:r>
+        <w:t xml:space="preserve">  </w:t>
+      </w:r>
+      <w:r>
+        <w:rPr>
+          <w:b/>
+          <w:bCs/>
+        </w:rPr>
+        <w:t>ASP.NET</w:t>
+      </w:r>
+      <w:proofErr w:type="gramEnd"/>
+      <w:r>
+        <w:rPr>
+          <w:b/>
+          <w:bCs/>
+        </w:rPr>
+        <w:t xml:space="preserve"> Core </w:t>
+      </w:r>
+      <w:proofErr w:type="spellStart"/>
+      <w:r>
+        <w:rPr>
+          <w:b/>
+          <w:bCs/>
+        </w:rPr>
+        <w:t>SignalR</w:t>
+      </w:r>
+      <w:proofErr w:type="spellEnd"/>
+      <w:r>
+        <w:rPr>
+          <w:b/>
+          <w:bCs/>
+        </w:rPr>
+        <w:t xml:space="preserve"> za </w:t>
+      </w:r>
+      <w:proofErr w:type="spellStart"/>
+      <w:r>
+        <w:rPr>
+          <w:b/>
+          <w:bCs/>
+        </w:rPr>
+        <w:t>notifikacije</w:t>
+      </w:r>
+      <w:proofErr w:type="spellEnd"/>
+      <w:r>
+        <w:rPr>
+          <w:b/>
+          <w:bCs/>
+        </w:rPr>
+        <w:t xml:space="preserve"> </w:t>
+      </w:r>
+      <w:proofErr w:type="spellStart"/>
+      <w:r>
+        <w:rPr>
+          <w:b/>
+          <w:bCs/>
+        </w:rPr>
+        <w:t>na</w:t>
+      </w:r>
+      <w:proofErr w:type="spellEnd"/>
+      <w:r>
+        <w:rPr>
+          <w:b/>
+          <w:bCs/>
+        </w:rPr>
+        <w:t xml:space="preserve"> </w:t>
+      </w:r>
+      <w:proofErr w:type="spellStart"/>
+      <w:r>
+        <w:rPr>
+          <w:b/>
+          <w:bCs/>
+        </w:rPr>
+        <w:t>frontendu</w:t>
+      </w:r>
+      <w:proofErr w:type="spellEnd"/>
+      <w:r>
+        <w:t>:</w:t>
+      </w:r>
+    </w:p>
+    <w:p>
+      <w:pPr>
+        <w:numPr>
+          <w:ilvl w:val="0"/>
+          <w:numId w:val="31"/>
+        </w:numPr>
+      </w:pPr>
+      <w:proofErr w:type="spellStart"/>
+      <w:r>
+        <w:rPr>
+          <w:b/>
+          <w:bCs/>
+        </w:rPr>
+        <w:t>SignalR</w:t>
+      </w:r>
+      <w:proofErr w:type="spellEnd"/>
+      <w:r>
+        <w:t xml:space="preserve"> je </w:t>
+      </w:r>
+      <w:proofErr w:type="spellStart"/>
+      <w:r>
+        <w:t>odličan</w:t>
+      </w:r>
+      <w:proofErr w:type="spellEnd"/>
+      <w:r>
+        <w:t xml:space="preserve"> </w:t>
+      </w:r>
+      <w:proofErr w:type="spellStart"/>
+      <w:r>
+        <w:t>izbor</w:t>
+      </w:r>
+      <w:proofErr w:type="spellEnd"/>
+      <w:r>
+        <w:t xml:space="preserve"> za </w:t>
+      </w:r>
+      <w:proofErr w:type="spellStart"/>
+      <w:r>
+        <w:t>slanje</w:t>
+      </w:r>
+      <w:proofErr w:type="spellEnd"/>
+      <w:r>
+        <w:t xml:space="preserve"> </w:t>
+      </w:r>
+      <w:proofErr w:type="spellStart"/>
+      <w:r>
+        <w:t>notifikacija</w:t>
+      </w:r>
+      <w:proofErr w:type="spellEnd"/>
+      <w:r>
+        <w:t xml:space="preserve"> </w:t>
+      </w:r>
+      <w:proofErr w:type="spellStart"/>
+      <w:r>
+        <w:t>sa</w:t>
+      </w:r>
+      <w:proofErr w:type="spellEnd"/>
+      <w:r>
+        <w:t xml:space="preserve"> </w:t>
+      </w:r>
+      <w:proofErr w:type="spellStart"/>
+      <w:r>
+        <w:t>servera</w:t>
+      </w:r>
+      <w:proofErr w:type="spellEnd"/>
+      <w:r>
+        <w:t xml:space="preserve"> ka </w:t>
+      </w:r>
+      <w:proofErr w:type="spellStart"/>
+      <w:r>
+        <w:t>klijentima</w:t>
+      </w:r>
+      <w:proofErr w:type="spellEnd"/>
+      <w:r>
+        <w:t xml:space="preserve"> u </w:t>
+      </w:r>
+      <w:proofErr w:type="spellStart"/>
+      <w:r>
+        <w:t>realnom</w:t>
+      </w:r>
+      <w:proofErr w:type="spellEnd"/>
+      <w:r>
+        <w:t xml:space="preserve"> </w:t>
+      </w:r>
+      <w:proofErr w:type="spellStart"/>
+      <w:r>
+        <w:t>vremenu</w:t>
+      </w:r>
+      <w:proofErr w:type="spellEnd"/>
+      <w:r>
+        <w:t>.</w:t>
+      </w:r>
+    </w:p>
+    <w:p>
+      <w:pPr>
+        <w:numPr>
+          <w:ilvl w:val="0"/>
+          <w:numId w:val="31"/>
+        </w:numPr>
+      </w:pPr>
+      <w:r>
+        <w:t xml:space="preserve">Kada Redis Pub/Sub </w:t>
+      </w:r>
+      <w:proofErr w:type="spellStart"/>
+      <w:r>
+        <w:t>primi</w:t>
+      </w:r>
+      <w:proofErr w:type="spellEnd"/>
+      <w:r>
+        <w:t xml:space="preserve"> </w:t>
+      </w:r>
+      <w:proofErr w:type="spellStart"/>
+      <w:r>
+        <w:t>poruku</w:t>
+      </w:r>
+      <w:proofErr w:type="spellEnd"/>
+      <w:r>
+        <w:t xml:space="preserve">, server </w:t>
+      </w:r>
+      <w:proofErr w:type="spellStart"/>
+      <w:r>
+        <w:t>koristi</w:t>
+      </w:r>
+      <w:proofErr w:type="spellEnd"/>
+      <w:r>
+        <w:t xml:space="preserve"> </w:t>
+      </w:r>
+      <w:proofErr w:type="spellStart"/>
+      <w:r>
+        <w:rPr>
+          <w:b/>
+          <w:bCs/>
+        </w:rPr>
+        <w:t>SignalR</w:t>
+      </w:r>
+      <w:proofErr w:type="spellEnd"/>
+      <w:r>
+        <w:t xml:space="preserve"> da </w:t>
+      </w:r>
+      <w:proofErr w:type="spellStart"/>
+      <w:r>
+        <w:t>proslijedi</w:t>
+      </w:r>
+      <w:proofErr w:type="spellEnd"/>
+      <w:r>
+        <w:t xml:space="preserve"> </w:t>
+      </w:r>
+      <w:proofErr w:type="spellStart"/>
+      <w:r>
+        <w:t>obaveštenje</w:t>
+      </w:r>
+      <w:proofErr w:type="spellEnd"/>
+      <w:r>
+        <w:t xml:space="preserve"> </w:t>
+      </w:r>
+      <w:proofErr w:type="spellStart"/>
+      <w:r>
+        <w:t>korisnicima</w:t>
+      </w:r>
+      <w:proofErr w:type="spellEnd"/>
+      <w:r>
+        <w:t>.</w:t>
+      </w:r>
+    </w:p>
+    <w:p>
+      <w:proofErr w:type="gramStart"/>
+      <w:r>
+        <w:t xml:space="preserve">  </w:t>
+      </w:r>
+      <w:r>
+        <w:rPr>
+          <w:b/>
+          <w:bCs/>
+        </w:rPr>
+        <w:t>UI</w:t>
+      </w:r>
+      <w:proofErr w:type="gramEnd"/>
+      <w:r>
+        <w:rPr>
+          <w:b/>
+          <w:bCs/>
+        </w:rPr>
+        <w:t xml:space="preserve"> </w:t>
+      </w:r>
+      <w:proofErr w:type="spellStart"/>
+      <w:r>
+        <w:rPr>
+          <w:b/>
+          <w:bCs/>
+        </w:rPr>
+        <w:t>prilagodba</w:t>
+      </w:r>
+      <w:proofErr w:type="spellEnd"/>
+      <w:r>
+        <w:t>:</w:t>
+      </w:r>
+    </w:p>
+    <w:p>
+      <w:pPr>
+        <w:numPr>
+          <w:ilvl w:val="0"/>
+          <w:numId w:val="32"/>
+        </w:numPr>
+      </w:pPr>
+      <w:r>
+        <w:t xml:space="preserve">Na </w:t>
+      </w:r>
+      <w:proofErr w:type="spellStart"/>
+      <w:r>
+        <w:t>frontendu</w:t>
+      </w:r>
+      <w:proofErr w:type="spellEnd"/>
+      <w:r>
+        <w:t xml:space="preserve"> </w:t>
+      </w:r>
+      <w:proofErr w:type="spellStart"/>
+      <w:r>
+        <w:t>treba</w:t>
+      </w:r>
+      <w:proofErr w:type="spellEnd"/>
+      <w:r>
+        <w:t xml:space="preserve"> </w:t>
+      </w:r>
+      <w:proofErr w:type="spellStart"/>
+      <w:r>
+        <w:t>dodati</w:t>
+      </w:r>
+      <w:proofErr w:type="spellEnd"/>
+      <w:r>
+        <w:t xml:space="preserve"> </w:t>
+      </w:r>
+      <w:proofErr w:type="spellStart"/>
+      <w:r>
+        <w:t>komponentu</w:t>
+      </w:r>
+      <w:proofErr w:type="spellEnd"/>
+      <w:r>
+        <w:t xml:space="preserve"> za </w:t>
+      </w:r>
+      <w:proofErr w:type="spellStart"/>
+      <w:r>
+        <w:t>prikaz</w:t>
+      </w:r>
+      <w:proofErr w:type="spellEnd"/>
+      <w:r>
+        <w:t xml:space="preserve"> </w:t>
+      </w:r>
+      <w:r>
+        <w:rPr>
+          <w:b/>
+          <w:bCs/>
+        </w:rPr>
+        <w:t xml:space="preserve">toast </w:t>
+      </w:r>
+      <w:proofErr w:type="spellStart"/>
+      <w:r>
+        <w:rPr>
+          <w:b/>
+          <w:bCs/>
+        </w:rPr>
+        <w:t>poruka</w:t>
+      </w:r>
+      <w:proofErr w:type="spellEnd"/>
+      <w:r>
+        <w:t xml:space="preserve"> </w:t>
+      </w:r>
+      <w:proofErr w:type="spellStart"/>
+      <w:r>
+        <w:t>ili</w:t>
+      </w:r>
+      <w:proofErr w:type="spellEnd"/>
+      <w:r>
+        <w:t xml:space="preserve"> </w:t>
+      </w:r>
+      <w:proofErr w:type="spellStart"/>
+      <w:r>
+        <w:rPr>
+          <w:b/>
+          <w:bCs/>
+        </w:rPr>
+        <w:t>banera</w:t>
+      </w:r>
+      <w:proofErr w:type="spellEnd"/>
+      <w:r>
+        <w:t xml:space="preserve"> koji </w:t>
+      </w:r>
+      <w:proofErr w:type="spellStart"/>
+      <w:r>
+        <w:t>prikazuju</w:t>
+      </w:r>
+      <w:proofErr w:type="spellEnd"/>
+      <w:r>
+        <w:t xml:space="preserve"> </w:t>
+      </w:r>
+      <w:proofErr w:type="spellStart"/>
+      <w:r>
+        <w:t>obaveštenja</w:t>
+      </w:r>
+      <w:proofErr w:type="spellEnd"/>
+      <w:r>
+        <w:t>.</w:t>
       </w:r>
     </w:p>
     <w:p/>
@@ -9807,6 +9387,155 @@
     </w:lvl>
   </w:abstractNum>
   <w:abstractNum w:abstractNumId="4" w15:restartNumberingAfterBreak="0">
+    <w:nsid w:val="237154E5"/>
+    <w:multiLevelType w:val="multilevel"/>
+    <w:tmpl w:val="4304457A"/>
+    <w:lvl w:ilvl="0">
+      <w:start w:val="1"/>
+      <w:numFmt w:val="bullet"/>
+      <w:lvlText w:val=""/>
+      <w:lvlJc w:val="left"/>
+      <w:pPr>
+        <w:tabs>
+          <w:tab w:val="num" w:pos="720"/>
+        </w:tabs>
+        <w:ind w:left="720" w:hanging="360"/>
+      </w:pPr>
+      <w:rPr>
+        <w:rFonts w:ascii="Symbol" w:hAnsi="Symbol" w:hint="default"/>
+        <w:sz w:val="20"/>
+      </w:rPr>
+    </w:lvl>
+    <w:lvl w:ilvl="1" w:tentative="1">
+      <w:start w:val="1"/>
+      <w:numFmt w:val="bullet"/>
+      <w:lvlText w:val="o"/>
+      <w:lvlJc w:val="left"/>
+      <w:pPr>
+        <w:tabs>
+          <w:tab w:val="num" w:pos="1440"/>
+        </w:tabs>
+        <w:ind w:left="1440" w:hanging="360"/>
+      </w:pPr>
+      <w:rPr>
+        <w:rFonts w:ascii="Courier New" w:hAnsi="Courier New" w:hint="default"/>
+        <w:sz w:val="20"/>
+      </w:rPr>
+    </w:lvl>
+    <w:lvl w:ilvl="2" w:tentative="1">
+      <w:start w:val="1"/>
+      <w:numFmt w:val="bullet"/>
+      <w:lvlText w:val=""/>
+      <w:lvlJc w:val="left"/>
+      <w:pPr>
+        <w:tabs>
+          <w:tab w:val="num" w:pos="2160"/>
+        </w:tabs>
+        <w:ind w:left="2160" w:hanging="360"/>
+      </w:pPr>
+      <w:rPr>
+        <w:rFonts w:ascii="Wingdings" w:hAnsi="Wingdings" w:hint="default"/>
+        <w:sz w:val="20"/>
+      </w:rPr>
+    </w:lvl>
+    <w:lvl w:ilvl="3" w:tentative="1">
+      <w:start w:val="1"/>
+      <w:numFmt w:val="bullet"/>
+      <w:lvlText w:val=""/>
+      <w:lvlJc w:val="left"/>
+      <w:pPr>
+        <w:tabs>
+          <w:tab w:val="num" w:pos="2880"/>
+        </w:tabs>
+        <w:ind w:left="2880" w:hanging="360"/>
+      </w:pPr>
+      <w:rPr>
+        <w:rFonts w:ascii="Wingdings" w:hAnsi="Wingdings" w:hint="default"/>
+        <w:sz w:val="20"/>
+      </w:rPr>
+    </w:lvl>
+    <w:lvl w:ilvl="4" w:tentative="1">
+      <w:start w:val="1"/>
+      <w:numFmt w:val="bullet"/>
+      <w:lvlText w:val=""/>
+      <w:lvlJc w:val="left"/>
+      <w:pPr>
+        <w:tabs>
+          <w:tab w:val="num" w:pos="3600"/>
+        </w:tabs>
+        <w:ind w:left="3600" w:hanging="360"/>
+      </w:pPr>
+      <w:rPr>
+        <w:rFonts w:ascii="Wingdings" w:hAnsi="Wingdings" w:hint="default"/>
+        <w:sz w:val="20"/>
+      </w:rPr>
+    </w:lvl>
+    <w:lvl w:ilvl="5" w:tentative="1">
+      <w:start w:val="1"/>
+      <w:numFmt w:val="bullet"/>
+      <w:lvlText w:val=""/>
+      <w:lvlJc w:val="left"/>
+      <w:pPr>
+        <w:tabs>
+          <w:tab w:val="num" w:pos="4320"/>
+        </w:tabs>
+        <w:ind w:left="4320" w:hanging="360"/>
+      </w:pPr>
+      <w:rPr>
+        <w:rFonts w:ascii="Wingdings" w:hAnsi="Wingdings" w:hint="default"/>
+        <w:sz w:val="20"/>
+      </w:rPr>
+    </w:lvl>
+    <w:lvl w:ilvl="6" w:tentative="1">
+      <w:start w:val="1"/>
+      <w:numFmt w:val="bullet"/>
+      <w:lvlText w:val=""/>
+      <w:lvlJc w:val="left"/>
+      <w:pPr>
+        <w:tabs>
+          <w:tab w:val="num" w:pos="5040"/>
+        </w:tabs>
+        <w:ind w:left="5040" w:hanging="360"/>
+      </w:pPr>
+      <w:rPr>
+        <w:rFonts w:ascii="Wingdings" w:hAnsi="Wingdings" w:hint="default"/>
+        <w:sz w:val="20"/>
+      </w:rPr>
+    </w:lvl>
+    <w:lvl w:ilvl="7" w:tentative="1">
+      <w:start w:val="1"/>
+      <w:numFmt w:val="bullet"/>
+      <w:lvlText w:val=""/>
+      <w:lvlJc w:val="left"/>
+      <w:pPr>
+        <w:tabs>
+          <w:tab w:val="num" w:pos="5760"/>
+        </w:tabs>
+        <w:ind w:left="5760" w:hanging="360"/>
+      </w:pPr>
+      <w:rPr>
+        <w:rFonts w:ascii="Wingdings" w:hAnsi="Wingdings" w:hint="default"/>
+        <w:sz w:val="20"/>
+      </w:rPr>
+    </w:lvl>
+    <w:lvl w:ilvl="8" w:tentative="1">
+      <w:start w:val="1"/>
+      <w:numFmt w:val="bullet"/>
+      <w:lvlText w:val=""/>
+      <w:lvlJc w:val="left"/>
+      <w:pPr>
+        <w:tabs>
+          <w:tab w:val="num" w:pos="6480"/>
+        </w:tabs>
+        <w:ind w:left="6480" w:hanging="360"/>
+      </w:pPr>
+      <w:rPr>
+        <w:rFonts w:ascii="Wingdings" w:hAnsi="Wingdings" w:hint="default"/>
+        <w:sz w:val="20"/>
+      </w:rPr>
+    </w:lvl>
+  </w:abstractNum>
+  <w:abstractNum w:abstractNumId="5" w15:restartNumberingAfterBreak="0">
     <w:nsid w:val="244931C8"/>
     <w:multiLevelType w:val="multilevel"/>
     <w:tmpl w:val="FF16AC22"/>
@@ -9955,7 +9684,156 @@
       </w:rPr>
     </w:lvl>
   </w:abstractNum>
-  <w:abstractNum w:abstractNumId="5" w15:restartNumberingAfterBreak="0">
+  <w:abstractNum w:abstractNumId="6" w15:restartNumberingAfterBreak="0">
+    <w:nsid w:val="2469105F"/>
+    <w:multiLevelType w:val="multilevel"/>
+    <w:tmpl w:val="A2144E9A"/>
+    <w:lvl w:ilvl="0">
+      <w:start w:val="1"/>
+      <w:numFmt w:val="bullet"/>
+      <w:lvlText w:val=""/>
+      <w:lvlJc w:val="left"/>
+      <w:pPr>
+        <w:tabs>
+          <w:tab w:val="num" w:pos="720"/>
+        </w:tabs>
+        <w:ind w:left="720" w:hanging="360"/>
+      </w:pPr>
+      <w:rPr>
+        <w:rFonts w:ascii="Symbol" w:hAnsi="Symbol" w:hint="default"/>
+        <w:sz w:val="20"/>
+      </w:rPr>
+    </w:lvl>
+    <w:lvl w:ilvl="1">
+      <w:start w:val="1"/>
+      <w:numFmt w:val="bullet"/>
+      <w:lvlText w:val="o"/>
+      <w:lvlJc w:val="left"/>
+      <w:pPr>
+        <w:tabs>
+          <w:tab w:val="num" w:pos="1440"/>
+        </w:tabs>
+        <w:ind w:left="1440" w:hanging="360"/>
+      </w:pPr>
+      <w:rPr>
+        <w:rFonts w:ascii="Courier New" w:hAnsi="Courier New" w:hint="default"/>
+        <w:sz w:val="20"/>
+      </w:rPr>
+    </w:lvl>
+    <w:lvl w:ilvl="2" w:tentative="1">
+      <w:start w:val="1"/>
+      <w:numFmt w:val="bullet"/>
+      <w:lvlText w:val=""/>
+      <w:lvlJc w:val="left"/>
+      <w:pPr>
+        <w:tabs>
+          <w:tab w:val="num" w:pos="2160"/>
+        </w:tabs>
+        <w:ind w:left="2160" w:hanging="360"/>
+      </w:pPr>
+      <w:rPr>
+        <w:rFonts w:ascii="Wingdings" w:hAnsi="Wingdings" w:hint="default"/>
+        <w:sz w:val="20"/>
+      </w:rPr>
+    </w:lvl>
+    <w:lvl w:ilvl="3" w:tentative="1">
+      <w:start w:val="1"/>
+      <w:numFmt w:val="bullet"/>
+      <w:lvlText w:val=""/>
+      <w:lvlJc w:val="left"/>
+      <w:pPr>
+        <w:tabs>
+          <w:tab w:val="num" w:pos="2880"/>
+        </w:tabs>
+        <w:ind w:left="2880" w:hanging="360"/>
+      </w:pPr>
+      <w:rPr>
+        <w:rFonts w:ascii="Wingdings" w:hAnsi="Wingdings" w:hint="default"/>
+        <w:sz w:val="20"/>
+      </w:rPr>
+    </w:lvl>
+    <w:lvl w:ilvl="4" w:tentative="1">
+      <w:start w:val="1"/>
+      <w:numFmt w:val="bullet"/>
+      <w:lvlText w:val=""/>
+      <w:lvlJc w:val="left"/>
+      <w:pPr>
+        <w:tabs>
+          <w:tab w:val="num" w:pos="3600"/>
+        </w:tabs>
+        <w:ind w:left="3600" w:hanging="360"/>
+      </w:pPr>
+      <w:rPr>
+        <w:rFonts w:ascii="Wingdings" w:hAnsi="Wingdings" w:hint="default"/>
+        <w:sz w:val="20"/>
+      </w:rPr>
+    </w:lvl>
+    <w:lvl w:ilvl="5" w:tentative="1">
+      <w:start w:val="1"/>
+      <w:numFmt w:val="bullet"/>
+      <w:lvlText w:val=""/>
+      <w:lvlJc w:val="left"/>
+      <w:pPr>
+        <w:tabs>
+          <w:tab w:val="num" w:pos="4320"/>
+        </w:tabs>
+        <w:ind w:left="4320" w:hanging="360"/>
+      </w:pPr>
+      <w:rPr>
+        <w:rFonts w:ascii="Wingdings" w:hAnsi="Wingdings" w:hint="default"/>
+        <w:sz w:val="20"/>
+      </w:rPr>
+    </w:lvl>
+    <w:lvl w:ilvl="6" w:tentative="1">
+      <w:start w:val="1"/>
+      <w:numFmt w:val="bullet"/>
+      <w:lvlText w:val=""/>
+      <w:lvlJc w:val="left"/>
+      <w:pPr>
+        <w:tabs>
+          <w:tab w:val="num" w:pos="5040"/>
+        </w:tabs>
+        <w:ind w:left="5040" w:hanging="360"/>
+      </w:pPr>
+      <w:rPr>
+        <w:rFonts w:ascii="Wingdings" w:hAnsi="Wingdings" w:hint="default"/>
+        <w:sz w:val="20"/>
+      </w:rPr>
+    </w:lvl>
+    <w:lvl w:ilvl="7" w:tentative="1">
+      <w:start w:val="1"/>
+      <w:numFmt w:val="bullet"/>
+      <w:lvlText w:val=""/>
+      <w:lvlJc w:val="left"/>
+      <w:pPr>
+        <w:tabs>
+          <w:tab w:val="num" w:pos="5760"/>
+        </w:tabs>
+        <w:ind w:left="5760" w:hanging="360"/>
+      </w:pPr>
+      <w:rPr>
+        <w:rFonts w:ascii="Wingdings" w:hAnsi="Wingdings" w:hint="default"/>
+        <w:sz w:val="20"/>
+      </w:rPr>
+    </w:lvl>
+    <w:lvl w:ilvl="8" w:tentative="1">
+      <w:start w:val="1"/>
+      <w:numFmt w:val="bullet"/>
+      <w:lvlText w:val=""/>
+      <w:lvlJc w:val="left"/>
+      <w:pPr>
+        <w:tabs>
+          <w:tab w:val="num" w:pos="6480"/>
+        </w:tabs>
+        <w:ind w:left="6480" w:hanging="360"/>
+      </w:pPr>
+      <w:rPr>
+        <w:rFonts w:ascii="Wingdings" w:hAnsi="Wingdings" w:hint="default"/>
+        <w:sz w:val="20"/>
+      </w:rPr>
+    </w:lvl>
+  </w:abstractNum>
+  <w:abstractNum w:abstractNumId="7" w15:restartNumberingAfterBreak="0">
     <w:nsid w:val="29C40EF6"/>
     <w:multiLevelType w:val="multilevel"/>
     <w:tmpl w:val="5C8E2134"/>
@@ -10104,7 +9982,7 @@
       </w:rPr>
     </w:lvl>
   </w:abstractNum>
-  <w:abstractNum w:abstractNumId="6" w15:restartNumberingAfterBreak="0">
+  <w:abstractNum w:abstractNumId="8" w15:restartNumberingAfterBreak="0">
     <w:nsid w:val="2F8077A2"/>
     <w:multiLevelType w:val="multilevel"/>
     <w:tmpl w:val="A8CAD350"/>
@@ -10253,7 +10131,7 @@
       </w:rPr>
     </w:lvl>
   </w:abstractNum>
-  <w:abstractNum w:abstractNumId="7" w15:restartNumberingAfterBreak="0">
+  <w:abstractNum w:abstractNumId="9" w15:restartNumberingAfterBreak="0">
     <w:nsid w:val="2FE468BF"/>
     <w:multiLevelType w:val="multilevel"/>
     <w:tmpl w:val="5B32F746"/>
@@ -10370,7 +10248,7 @@
       </w:pPr>
     </w:lvl>
   </w:abstractNum>
-  <w:abstractNum w:abstractNumId="8" w15:restartNumberingAfterBreak="0">
+  <w:abstractNum w:abstractNumId="10" w15:restartNumberingAfterBreak="0">
     <w:nsid w:val="32CC698E"/>
     <w:multiLevelType w:val="multilevel"/>
     <w:tmpl w:val="5F90A164"/>
@@ -10519,7 +10397,7 @@
       </w:rPr>
     </w:lvl>
   </w:abstractNum>
-  <w:abstractNum w:abstractNumId="9" w15:restartNumberingAfterBreak="0">
+  <w:abstractNum w:abstractNumId="11" w15:restartNumberingAfterBreak="0">
     <w:nsid w:val="37A169B9"/>
     <w:multiLevelType w:val="multilevel"/>
     <w:tmpl w:val="7C0A25A8"/>
@@ -10668,7 +10546,7 @@
       </w:rPr>
     </w:lvl>
   </w:abstractNum>
-  <w:abstractNum w:abstractNumId="10" w15:restartNumberingAfterBreak="0">
+  <w:abstractNum w:abstractNumId="12" w15:restartNumberingAfterBreak="0">
     <w:nsid w:val="3F171FF7"/>
     <w:multiLevelType w:val="multilevel"/>
     <w:tmpl w:val="E61A06FA"/>
@@ -10817,7 +10695,7 @@
       </w:rPr>
     </w:lvl>
   </w:abstractNum>
-  <w:abstractNum w:abstractNumId="11" w15:restartNumberingAfterBreak="0">
+  <w:abstractNum w:abstractNumId="13" w15:restartNumberingAfterBreak="0">
     <w:nsid w:val="4001194C"/>
     <w:multiLevelType w:val="multilevel"/>
     <w:tmpl w:val="4946679C"/>
@@ -10966,7 +10844,7 @@
       </w:rPr>
     </w:lvl>
   </w:abstractNum>
-  <w:abstractNum w:abstractNumId="12" w15:restartNumberingAfterBreak="0">
+  <w:abstractNum w:abstractNumId="14" w15:restartNumberingAfterBreak="0">
     <w:nsid w:val="442E5DF5"/>
     <w:multiLevelType w:val="multilevel"/>
     <w:tmpl w:val="7CA2D1D2"/>
@@ -11111,7 +10989,7 @@
       </w:rPr>
     </w:lvl>
   </w:abstractNum>
-  <w:abstractNum w:abstractNumId="13" w15:restartNumberingAfterBreak="0">
+  <w:abstractNum w:abstractNumId="15" w15:restartNumberingAfterBreak="0">
     <w:nsid w:val="4A5305FD"/>
     <w:multiLevelType w:val="multilevel"/>
     <w:tmpl w:val="F0023A4C"/>
@@ -11260,7 +11138,7 @@
       </w:rPr>
     </w:lvl>
   </w:abstractNum>
-  <w:abstractNum w:abstractNumId="14" w15:restartNumberingAfterBreak="0">
+  <w:abstractNum w:abstractNumId="16" w15:restartNumberingAfterBreak="0">
     <w:nsid w:val="50006149"/>
     <w:multiLevelType w:val="multilevel"/>
     <w:tmpl w:val="04C8A604"/>
@@ -11377,7 +11255,7 @@
       </w:pPr>
     </w:lvl>
   </w:abstractNum>
-  <w:abstractNum w:abstractNumId="15" w15:restartNumberingAfterBreak="0">
+  <w:abstractNum w:abstractNumId="17" w15:restartNumberingAfterBreak="0">
     <w:nsid w:val="55A60593"/>
     <w:multiLevelType w:val="multilevel"/>
     <w:tmpl w:val="F0CC49BC"/>
@@ -11498,7 +11376,7 @@
       </w:pPr>
     </w:lvl>
   </w:abstractNum>
-  <w:abstractNum w:abstractNumId="16" w15:restartNumberingAfterBreak="0">
+  <w:abstractNum w:abstractNumId="18" w15:restartNumberingAfterBreak="0">
     <w:nsid w:val="579374B5"/>
     <w:multiLevelType w:val="multilevel"/>
     <w:tmpl w:val="4F2A6EA4"/>
@@ -11647,7 +11525,7 @@
       </w:rPr>
     </w:lvl>
   </w:abstractNum>
-  <w:abstractNum w:abstractNumId="17" w15:restartNumberingAfterBreak="0">
+  <w:abstractNum w:abstractNumId="19" w15:restartNumberingAfterBreak="0">
     <w:nsid w:val="58311203"/>
     <w:multiLevelType w:val="multilevel"/>
     <w:tmpl w:val="3D0ECC5E"/>
@@ -11792,7 +11670,7 @@
       </w:rPr>
     </w:lvl>
   </w:abstractNum>
-  <w:abstractNum w:abstractNumId="18" w15:restartNumberingAfterBreak="0">
+  <w:abstractNum w:abstractNumId="20" w15:restartNumberingAfterBreak="0">
     <w:nsid w:val="59E43C3F"/>
     <w:multiLevelType w:val="multilevel"/>
     <w:tmpl w:val="1374C5E0"/>
@@ -11941,7 +11819,7 @@
       </w:rPr>
     </w:lvl>
   </w:abstractNum>
-  <w:abstractNum w:abstractNumId="19" w15:restartNumberingAfterBreak="0">
+  <w:abstractNum w:abstractNumId="21" w15:restartNumberingAfterBreak="0">
     <w:nsid w:val="5FB60B45"/>
     <w:multiLevelType w:val="multilevel"/>
     <w:tmpl w:val="2242AA80"/>
@@ -12090,7 +11968,7 @@
       </w:rPr>
     </w:lvl>
   </w:abstractNum>
-  <w:abstractNum w:abstractNumId="20" w15:restartNumberingAfterBreak="0">
+  <w:abstractNum w:abstractNumId="22" w15:restartNumberingAfterBreak="0">
     <w:nsid w:val="6A1166E0"/>
     <w:multiLevelType w:val="multilevel"/>
     <w:tmpl w:val="B4325DAC"/>
@@ -12239,7 +12117,7 @@
       </w:rPr>
     </w:lvl>
   </w:abstractNum>
-  <w:abstractNum w:abstractNumId="21" w15:restartNumberingAfterBreak="0">
+  <w:abstractNum w:abstractNumId="23" w15:restartNumberingAfterBreak="0">
     <w:nsid w:val="6CBD5D29"/>
     <w:multiLevelType w:val="multilevel"/>
     <w:tmpl w:val="929E3ACE"/>
@@ -12388,7 +12266,7 @@
       </w:rPr>
     </w:lvl>
   </w:abstractNum>
-  <w:abstractNum w:abstractNumId="22" w15:restartNumberingAfterBreak="0">
+  <w:abstractNum w:abstractNumId="24" w15:restartNumberingAfterBreak="0">
     <w:nsid w:val="6D203CB5"/>
     <w:multiLevelType w:val="multilevel"/>
     <w:tmpl w:val="47504A12"/>
@@ -12537,7 +12415,7 @@
       </w:rPr>
     </w:lvl>
   </w:abstractNum>
-  <w:abstractNum w:abstractNumId="23" w15:restartNumberingAfterBreak="0">
+  <w:abstractNum w:abstractNumId="25" w15:restartNumberingAfterBreak="0">
     <w:nsid w:val="6DBF7FEE"/>
     <w:multiLevelType w:val="multilevel"/>
     <w:tmpl w:val="64824550"/>
@@ -12654,7 +12532,7 @@
       </w:pPr>
     </w:lvl>
   </w:abstractNum>
-  <w:abstractNum w:abstractNumId="24" w15:restartNumberingAfterBreak="0">
+  <w:abstractNum w:abstractNumId="26" w15:restartNumberingAfterBreak="0">
     <w:nsid w:val="70EC4BB6"/>
     <w:multiLevelType w:val="multilevel"/>
     <w:tmpl w:val="9C167EAA"/>
@@ -12771,7 +12649,7 @@
       </w:pPr>
     </w:lvl>
   </w:abstractNum>
-  <w:abstractNum w:abstractNumId="25" w15:restartNumberingAfterBreak="0">
+  <w:abstractNum w:abstractNumId="27" w15:restartNumberingAfterBreak="0">
     <w:nsid w:val="73A71391"/>
     <w:multiLevelType w:val="multilevel"/>
     <w:tmpl w:val="CCFECF0A"/>
@@ -12888,7 +12766,156 @@
       </w:pPr>
     </w:lvl>
   </w:abstractNum>
-  <w:abstractNum w:abstractNumId="26" w15:restartNumberingAfterBreak="0">
+  <w:abstractNum w:abstractNumId="28" w15:restartNumberingAfterBreak="0">
+    <w:nsid w:val="74C16292"/>
+    <w:multiLevelType w:val="multilevel"/>
+    <w:tmpl w:val="A802D292"/>
+    <w:lvl w:ilvl="0">
+      <w:start w:val="1"/>
+      <w:numFmt w:val="bullet"/>
+      <w:lvlText w:val=""/>
+      <w:lvlJc w:val="left"/>
+      <w:pPr>
+        <w:tabs>
+          <w:tab w:val="num" w:pos="720"/>
+        </w:tabs>
+        <w:ind w:left="720" w:hanging="360"/>
+      </w:pPr>
+      <w:rPr>
+        <w:rFonts w:ascii="Symbol" w:hAnsi="Symbol" w:hint="default"/>
+        <w:sz w:val="20"/>
+      </w:rPr>
+    </w:lvl>
+    <w:lvl w:ilvl="1" w:tentative="1">
+      <w:start w:val="1"/>
+      <w:numFmt w:val="bullet"/>
+      <w:lvlText w:val="o"/>
+      <w:lvlJc w:val="left"/>
+      <w:pPr>
+        <w:tabs>
+          <w:tab w:val="num" w:pos="1440"/>
+        </w:tabs>
+        <w:ind w:left="1440" w:hanging="360"/>
+      </w:pPr>
+      <w:rPr>
+        <w:rFonts w:ascii="Courier New" w:hAnsi="Courier New" w:hint="default"/>
+        <w:sz w:val="20"/>
+      </w:rPr>
+    </w:lvl>
+    <w:lvl w:ilvl="2" w:tentative="1">
+      <w:start w:val="1"/>
+      <w:numFmt w:val="bullet"/>
+      <w:lvlText w:val=""/>
+      <w:lvlJc w:val="left"/>
+      <w:pPr>
+        <w:tabs>
+          <w:tab w:val="num" w:pos="2160"/>
+        </w:tabs>
+        <w:ind w:left="2160" w:hanging="360"/>
+      </w:pPr>
+      <w:rPr>
+        <w:rFonts w:ascii="Wingdings" w:hAnsi="Wingdings" w:hint="default"/>
+        <w:sz w:val="20"/>
+      </w:rPr>
+    </w:lvl>
+    <w:lvl w:ilvl="3" w:tentative="1">
+      <w:start w:val="1"/>
+      <w:numFmt w:val="bullet"/>
+      <w:lvlText w:val=""/>
+      <w:lvlJc w:val="left"/>
+      <w:pPr>
+        <w:tabs>
+          <w:tab w:val="num" w:pos="2880"/>
+        </w:tabs>
+        <w:ind w:left="2880" w:hanging="360"/>
+      </w:pPr>
+      <w:rPr>
+        <w:rFonts w:ascii="Wingdings" w:hAnsi="Wingdings" w:hint="default"/>
+        <w:sz w:val="20"/>
+      </w:rPr>
+    </w:lvl>
+    <w:lvl w:ilvl="4" w:tentative="1">
+      <w:start w:val="1"/>
+      <w:numFmt w:val="bullet"/>
+      <w:lvlText w:val=""/>
+      <w:lvlJc w:val="left"/>
+      <w:pPr>
+        <w:tabs>
+          <w:tab w:val="num" w:pos="3600"/>
+        </w:tabs>
+        <w:ind w:left="3600" w:hanging="360"/>
+      </w:pPr>
+      <w:rPr>
+        <w:rFonts w:ascii="Wingdings" w:hAnsi="Wingdings" w:hint="default"/>
+        <w:sz w:val="20"/>
+      </w:rPr>
+    </w:lvl>
+    <w:lvl w:ilvl="5" w:tentative="1">
+      <w:start w:val="1"/>
+      <w:numFmt w:val="bullet"/>
+      <w:lvlText w:val=""/>
+      <w:lvlJc w:val="left"/>
+      <w:pPr>
+        <w:tabs>
+          <w:tab w:val="num" w:pos="4320"/>
+        </w:tabs>
+        <w:ind w:left="4320" w:hanging="360"/>
+      </w:pPr>
+      <w:rPr>
+        <w:rFonts w:ascii="Wingdings" w:hAnsi="Wingdings" w:hint="default"/>
+        <w:sz w:val="20"/>
+      </w:rPr>
+    </w:lvl>
+    <w:lvl w:ilvl="6" w:tentative="1">
+      <w:start w:val="1"/>
+      <w:numFmt w:val="bullet"/>
+      <w:lvlText w:val=""/>
+      <w:lvlJc w:val="left"/>
+      <w:pPr>
+        <w:tabs>
+          <w:tab w:val="num" w:pos="5040"/>
+        </w:tabs>
+        <w:ind w:left="5040" w:hanging="360"/>
+      </w:pPr>
+      <w:rPr>
+        <w:rFonts w:ascii="Wingdings" w:hAnsi="Wingdings" w:hint="default"/>
+        <w:sz w:val="20"/>
+      </w:rPr>
+    </w:lvl>
+    <w:lvl w:ilvl="7" w:tentative="1">
+      <w:start w:val="1"/>
+      <w:numFmt w:val="bullet"/>
+      <w:lvlText w:val=""/>
+      <w:lvlJc w:val="left"/>
+      <w:pPr>
+        <w:tabs>
+          <w:tab w:val="num" w:pos="5760"/>
+        </w:tabs>
+        <w:ind w:left="5760" w:hanging="360"/>
+      </w:pPr>
+      <w:rPr>
+        <w:rFonts w:ascii="Wingdings" w:hAnsi="Wingdings" w:hint="default"/>
+        <w:sz w:val="20"/>
+      </w:rPr>
+    </w:lvl>
+    <w:lvl w:ilvl="8" w:tentative="1">
+      <w:start w:val="1"/>
+      <w:numFmt w:val="bullet"/>
+      <w:lvlText w:val=""/>
+      <w:lvlJc w:val="left"/>
+      <w:pPr>
+        <w:tabs>
+          <w:tab w:val="num" w:pos="6480"/>
+        </w:tabs>
+        <w:ind w:left="6480" w:hanging="360"/>
+      </w:pPr>
+      <w:rPr>
+        <w:rFonts w:ascii="Wingdings" w:hAnsi="Wingdings" w:hint="default"/>
+        <w:sz w:val="20"/>
+      </w:rPr>
+    </w:lvl>
+  </w:abstractNum>
+  <w:abstractNum w:abstractNumId="29" w15:restartNumberingAfterBreak="0">
     <w:nsid w:val="773508FB"/>
     <w:multiLevelType w:val="multilevel"/>
     <w:tmpl w:val="76A076A0"/>
@@ -13037,7 +13064,7 @@
       </w:rPr>
     </w:lvl>
   </w:abstractNum>
-  <w:abstractNum w:abstractNumId="27" w15:restartNumberingAfterBreak="0">
+  <w:abstractNum w:abstractNumId="30" w15:restartNumberingAfterBreak="0">
     <w:nsid w:val="7C190D46"/>
     <w:multiLevelType w:val="multilevel"/>
     <w:tmpl w:val="BE66DD3A"/>
@@ -13186,7 +13213,7 @@
       </w:rPr>
     </w:lvl>
   </w:abstractNum>
-  <w:abstractNum w:abstractNumId="28" w15:restartNumberingAfterBreak="0">
+  <w:abstractNum w:abstractNumId="31" w15:restartNumberingAfterBreak="0">
     <w:nsid w:val="7FF93FD9"/>
     <w:multiLevelType w:val="multilevel"/>
     <w:tmpl w:val="32B6E3FC"/>
@@ -13336,73 +13363,73 @@
     </w:lvl>
   </w:abstractNum>
   <w:num w:numId="1" w16cid:durableId="1116632990">
-    <w:abstractNumId w:val="19"/>
+    <w:abstractNumId w:val="21"/>
   </w:num>
   <w:num w:numId="2" w16cid:durableId="1921794774">
-    <w:abstractNumId w:val="7"/>
+    <w:abstractNumId w:val="9"/>
   </w:num>
   <w:num w:numId="3" w16cid:durableId="125465675">
+    <w:abstractNumId w:val="18"/>
+  </w:num>
+  <w:num w:numId="4" w16cid:durableId="143284221">
+    <w:abstractNumId w:val="11"/>
+  </w:num>
+  <w:num w:numId="5" w16cid:durableId="718867572">
     <w:abstractNumId w:val="16"/>
   </w:num>
-  <w:num w:numId="4" w16cid:durableId="143284221">
-    <w:abstractNumId w:val="9"/>
-  </w:num>
-  <w:num w:numId="5" w16cid:durableId="718867572">
-    <w:abstractNumId w:val="14"/>
-  </w:num>
   <w:num w:numId="6" w16cid:durableId="1328245354">
-    <w:abstractNumId w:val="27"/>
+    <w:abstractNumId w:val="30"/>
   </w:num>
   <w:num w:numId="7" w16cid:durableId="338630173">
-    <w:abstractNumId w:val="11"/>
+    <w:abstractNumId w:val="13"/>
   </w:num>
   <w:num w:numId="8" w16cid:durableId="113912388">
     <w:abstractNumId w:val="2"/>
   </w:num>
   <w:num w:numId="9" w16cid:durableId="157425452">
-    <w:abstractNumId w:val="8"/>
+    <w:abstractNumId w:val="10"/>
   </w:num>
   <w:num w:numId="10" w16cid:durableId="1795900903">
-    <w:abstractNumId w:val="28"/>
+    <w:abstractNumId w:val="31"/>
   </w:num>
   <w:num w:numId="11" w16cid:durableId="513032406">
-    <w:abstractNumId w:val="25"/>
+    <w:abstractNumId w:val="27"/>
   </w:num>
   <w:num w:numId="12" w16cid:durableId="77288149">
-    <w:abstractNumId w:val="4"/>
+    <w:abstractNumId w:val="5"/>
   </w:num>
   <w:num w:numId="13" w16cid:durableId="919413243">
     <w:abstractNumId w:val="0"/>
   </w:num>
   <w:num w:numId="14" w16cid:durableId="2084646232">
-    <w:abstractNumId w:val="10"/>
+    <w:abstractNumId w:val="12"/>
   </w:num>
   <w:num w:numId="15" w16cid:durableId="1933468297">
-    <w:abstractNumId w:val="13"/>
+    <w:abstractNumId w:val="15"/>
   </w:num>
   <w:num w:numId="16" w16cid:durableId="547183022">
-    <w:abstractNumId w:val="26"/>
+    <w:abstractNumId w:val="29"/>
   </w:num>
   <w:num w:numId="17" w16cid:durableId="238103209">
-    <w:abstractNumId w:val="5"/>
+    <w:abstractNumId w:val="7"/>
   </w:num>
   <w:num w:numId="18" w16cid:durableId="545800522">
-    <w:abstractNumId w:val="15"/>
+    <w:abstractNumId w:val="17"/>
   </w:num>
   <w:num w:numId="19" w16cid:durableId="270287338">
+    <w:abstractNumId w:val="22"/>
+  </w:num>
+  <w:num w:numId="20" w16cid:durableId="327101521">
+    <w:abstractNumId w:val="24"/>
+  </w:num>
+  <w:num w:numId="21" w16cid:durableId="786854943">
+    <w:abstractNumId w:val="25"/>
+  </w:num>
+  <w:num w:numId="22" w16cid:durableId="1458177445">
     <w:abstractNumId w:val="20"/>
   </w:num>
-  <w:num w:numId="20" w16cid:durableId="327101521">
-    <w:abstractNumId w:val="22"/>
-  </w:num>
-  <w:num w:numId="21" w16cid:durableId="786854943">
-    <w:abstractNumId w:val="23"/>
-  </w:num>
-  <w:num w:numId="22" w16cid:durableId="1458177445">
-    <w:abstractNumId w:val="18"/>
-  </w:num>
   <w:num w:numId="23" w16cid:durableId="456527319">
-    <w:abstractNumId w:val="6"/>
+    <w:abstractNumId w:val="8"/>
   </w:num>
   <w:num w:numId="24" w16cid:durableId="1637027843">
     <w:abstractNumId w:val="3"/>
@@ -13411,16 +13438,25 @@
     <w:abstractNumId w:val="1"/>
   </w:num>
   <w:num w:numId="26" w16cid:durableId="1979264201">
-    <w:abstractNumId w:val="17"/>
+    <w:abstractNumId w:val="19"/>
   </w:num>
   <w:num w:numId="27" w16cid:durableId="226839619">
-    <w:abstractNumId w:val="12"/>
+    <w:abstractNumId w:val="14"/>
   </w:num>
   <w:num w:numId="28" w16cid:durableId="1066030014">
-    <w:abstractNumId w:val="21"/>
+    <w:abstractNumId w:val="23"/>
   </w:num>
   <w:num w:numId="29" w16cid:durableId="1768191051">
-    <w:abstractNumId w:val="24"/>
+    <w:abstractNumId w:val="26"/>
+  </w:num>
+  <w:num w:numId="30" w16cid:durableId="2032416163">
+    <w:abstractNumId w:val="6"/>
+  </w:num>
+  <w:num w:numId="31" w16cid:durableId="1762872809">
+    <w:abstractNumId w:val="28"/>
+  </w:num>
+  <w:num w:numId="32" w16cid:durableId="1469736971">
+    <w:abstractNumId w:val="4"/>
   </w:num>
 </w:numbering>
 </file>

</xml_diff>